<commit_message>
Add new demo and updated resume.
</commit_message>
<xml_diff>
--- a/documents/Micah_Bolen_Software_Engineer_Resume.docx
+++ b/documents/Micah_Bolen_Software_Engineer_Resume.docx
@@ -283,12 +283,16 @@
             <w:r>
               <w:rPr>
                 <w:rFonts w:ascii="Calibri Light" w:hAnsi="Calibri Light" w:eastAsia="Calibri Light" w:cs="Calibri Light"/>
+                <w:b w:val="0"/>
+                <w:bCs w:val="0"/>
               </w:rPr>
               <w:t xml:space="preserve">ECMA-262 </w:t>
             </w:r>
             <w:r>
               <w:rPr>
                 <w:rFonts w:ascii="Calibri Light" w:hAnsi="Calibri Light" w:eastAsia="Calibri Light" w:cs="Calibri Light"/>
+                <w:b w:val="0"/>
+                <w:bCs w:val="0"/>
                 <w:lang w:eastAsia="ko-KR"/>
               </w:rPr>
               <w:t>5</w:t>
@@ -296,6 +300,8 @@
             <w:r>
               <w:rPr>
                 <w:rFonts w:ascii="Calibri Light" w:hAnsi="Calibri Light" w:eastAsia="Calibri Light" w:cs="Calibri Light"/>
+                <w:b w:val="0"/>
+                <w:bCs w:val="0"/>
                 <w:vertAlign w:val="superscript"/>
                 <w:lang w:eastAsia="ko-KR"/>
               </w:rPr>
@@ -304,6 +310,8 @@
             <w:r>
               <w:rPr>
                 <w:rFonts w:ascii="Calibri Light" w:hAnsi="Calibri Light" w:eastAsia="Calibri Light" w:cs="Calibri Light"/>
+                <w:b w:val="0"/>
+                <w:bCs w:val="0"/>
               </w:rPr>
               <w:t xml:space="preserve"> Edition</w:t>
             </w:r>
@@ -412,22 +420,10 @@
             <w:r>
               <w:rPr>
                 <w:rFonts w:ascii="Calibri Light" w:hAnsi="Calibri Light" w:eastAsia="Calibri Light" w:cs="Calibri Light"/>
-              </w:rPr>
-              <w:t>ECMA-262 6</w:t>
-            </w:r>
-            <w:r>
-              <w:rPr>
-                <w:rFonts w:ascii="Calibri Light" w:hAnsi="Calibri Light" w:eastAsia="Calibri Light" w:cs="Calibri Light"/>
-                <w:vertAlign w:val="superscript"/>
-              </w:rPr>
-              <w:t xml:space="preserve">th </w:t>
-            </w:r>
-            <w:r>
-              <w:rPr>
-                <w:rFonts w:ascii="Calibri Light" w:hAnsi="Calibri Light" w:eastAsia="Calibri Light" w:cs="Calibri Light"/>
-                <w:vertAlign w:val="baseline"/>
-              </w:rPr>
-              <w:t>Edition</w:t>
+                <w:b w:val="0"/>
+                <w:bCs w:val="0"/>
+              </w:rPr>
+              <w:t>TypeScript</w:t>
             </w:r>
           </w:p>
         </w:tc>
@@ -463,23 +459,25 @@
             <w:r>
               <w:rPr>
                 <w:rFonts w:ascii="Calibri Light" w:hAnsi="Calibri Light" w:eastAsia="Calibri Light" w:cs="Calibri Light"/>
-                <w:color w:val="1F4D78" w:themeColor="accent1" w:themeTint="FF" w:themeShade="7F"/>
-                <w:sz w:val="22"/>
-                <w:szCs w:val="22"/>
-              </w:rPr>
-              <w:t>▣</w:t>
-            </w:r>
-            <w:r>
-              <w:rPr>
-                <w:rFonts w:ascii="Calibri Light" w:hAnsi="Calibri Light" w:eastAsia="Calibri Light" w:cs="Calibri Light"/>
-                <w:sz w:val="22"/>
-                <w:szCs w:val="22"/>
-              </w:rPr>
-              <w:t>□</w:t>
-            </w:r>
-            <w:r>
-              <w:rPr>
-                <w:rFonts w:ascii="Calibri Light" w:hAnsi="Calibri Light" w:eastAsia="Calibri Light" w:cs="Calibri Light"/>
+                <w:color w:val="1F3763" w:themeColor="accent5" w:themeTint="FF" w:themeShade="7F"/>
+                <w:sz w:val="22"/>
+                <w:szCs w:val="22"/>
+              </w:rPr>
+              <w:t>▣</w:t>
+            </w:r>
+            <w:r>
+              <w:rPr>
+                <w:rFonts w:ascii="Calibri Light" w:hAnsi="Calibri Light" w:eastAsia="Calibri Light" w:cs="Calibri Light"/>
+                <w:color w:val="1F3763" w:themeColor="accent5" w:themeTint="FF" w:themeShade="7F"/>
+                <w:sz w:val="22"/>
+                <w:szCs w:val="22"/>
+              </w:rPr>
+              <w:t>▣</w:t>
+            </w:r>
+            <w:r>
+              <w:rPr>
+                <w:rFonts w:ascii="Calibri Light" w:hAnsi="Calibri Light" w:eastAsia="Calibri Light" w:cs="Calibri Light"/>
+                <w:color w:val="1F3763" w:themeColor="accent5" w:themeTint="FF" w:themeShade="7F"/>
                 <w:sz w:val="22"/>
                 <w:szCs w:val="22"/>
               </w:rPr>
@@ -501,11 +499,11 @@
             <w:r>
               <w:rPr>
                 <w:rFonts w:ascii="Calibri Light" w:hAnsi="Calibri Light" w:eastAsia="Calibri Light" w:cs="Calibri Light"/>
-                <w:color w:val="70AD47" w:themeColor="accent6" w:themeTint="FF" w:themeShade="FF"/>
-                <w:sz w:val="22"/>
-                <w:szCs w:val="22"/>
-              </w:rPr>
-              <w:t xml:space="preserve">✓ </w:t>
+                <w:color w:val="6FAC47"/>
+                <w:sz w:val="22"/>
+                <w:szCs w:val="22"/>
+              </w:rPr>
+              <w:t>✓</w:t>
             </w:r>
           </w:p>
         </w:tc>
@@ -524,8 +522,28 @@
             <w:r>
               <w:rPr>
                 <w:rFonts w:ascii="Calibri Light" w:hAnsi="Calibri Light" w:eastAsia="Calibri Light" w:cs="Calibri Light"/>
-              </w:rPr>
-              <w:t>PHP Versions 5 &amp; 6</w:t>
+                <w:b w:val="0"/>
+                <w:bCs w:val="0"/>
+              </w:rPr>
+              <w:t>ECMA-262 6</w:t>
+            </w:r>
+            <w:r>
+              <w:rPr>
+                <w:rFonts w:ascii="Calibri Light" w:hAnsi="Calibri Light" w:eastAsia="Calibri Light" w:cs="Calibri Light"/>
+                <w:b w:val="0"/>
+                <w:bCs w:val="0"/>
+                <w:vertAlign w:val="superscript"/>
+              </w:rPr>
+              <w:t xml:space="preserve">th </w:t>
+            </w:r>
+            <w:r>
+              <w:rPr>
+                <w:rFonts w:ascii="Calibri Light" w:hAnsi="Calibri Light" w:eastAsia="Calibri Light" w:cs="Calibri Light"/>
+                <w:b w:val="0"/>
+                <w:bCs w:val="0"/>
+                <w:vertAlign w:val="baseline"/>
+              </w:rPr>
+              <w:t>Edition</w:t>
             </w:r>
           </w:p>
         </w:tc>
@@ -561,25 +579,23 @@
             <w:r>
               <w:rPr>
                 <w:rFonts w:ascii="Calibri Light" w:hAnsi="Calibri Light" w:eastAsia="Calibri Light" w:cs="Calibri Light"/>
-                <w:color w:val="1F3763" w:themeColor="accent5" w:themeTint="FF" w:themeShade="7F"/>
-                <w:sz w:val="22"/>
-                <w:szCs w:val="22"/>
-              </w:rPr>
-              <w:t>▣</w:t>
-            </w:r>
-            <w:r>
-              <w:rPr>
-                <w:rFonts w:ascii="Calibri Light" w:hAnsi="Calibri Light" w:eastAsia="Calibri Light" w:cs="Calibri Light"/>
-                <w:color w:val="1F3763" w:themeColor="accent5" w:themeTint="FF" w:themeShade="7F"/>
-                <w:sz w:val="22"/>
-                <w:szCs w:val="22"/>
-              </w:rPr>
-              <w:t>▣</w:t>
-            </w:r>
-            <w:r>
-              <w:rPr>
-                <w:rFonts w:ascii="Calibri Light" w:hAnsi="Calibri Light" w:eastAsia="Calibri Light" w:cs="Calibri Light"/>
-                <w:color w:val="1F3763" w:themeColor="accent5" w:themeTint="FF" w:themeShade="7F"/>
+                <w:color w:val="1F4D78" w:themeColor="accent1" w:themeTint="FF" w:themeShade="7F"/>
+                <w:sz w:val="22"/>
+                <w:szCs w:val="22"/>
+              </w:rPr>
+              <w:t>▣</w:t>
+            </w:r>
+            <w:r>
+              <w:rPr>
+                <w:rFonts w:ascii="Calibri Light" w:hAnsi="Calibri Light" w:eastAsia="Calibri Light" w:cs="Calibri Light"/>
+                <w:sz w:val="22"/>
+                <w:szCs w:val="22"/>
+              </w:rPr>
+              <w:t>□</w:t>
+            </w:r>
+            <w:r>
+              <w:rPr>
+                <w:rFonts w:ascii="Calibri Light" w:hAnsi="Calibri Light" w:eastAsia="Calibri Light" w:cs="Calibri Light"/>
                 <w:sz w:val="22"/>
                 <w:szCs w:val="22"/>
               </w:rPr>
@@ -624,8 +640,10 @@
             <w:r>
               <w:rPr>
                 <w:rFonts w:ascii="Calibri Light" w:hAnsi="Calibri Light" w:eastAsia="Calibri Light" w:cs="Calibri Light"/>
-              </w:rPr>
-              <w:t>Java SE 7 &amp; 8</w:t>
+                <w:b w:val="0"/>
+                <w:bCs w:val="0"/>
+              </w:rPr>
+              <w:t>PHP Versions 5 &amp; 6</w:t>
             </w:r>
           </w:p>
         </w:tc>
@@ -665,16 +683,16 @@
                 <w:sz w:val="22"/>
                 <w:szCs w:val="22"/>
               </w:rPr>
-              <w:t>□</w:t>
-            </w:r>
-            <w:r>
-              <w:rPr>
-                <w:rFonts w:ascii="Calibri Light" w:hAnsi="Calibri Light" w:eastAsia="Calibri Light" w:cs="Calibri Light"/>
-                <w:color w:val="1F3763" w:themeColor="accent5" w:themeTint="FF" w:themeShade="7F"/>
-                <w:sz w:val="22"/>
-                <w:szCs w:val="22"/>
-              </w:rPr>
-              <w:t>□</w:t>
+              <w:t>▣</w:t>
+            </w:r>
+            <w:r>
+              <w:rPr>
+                <w:rFonts w:ascii="Calibri Light" w:hAnsi="Calibri Light" w:eastAsia="Calibri Light" w:cs="Calibri Light"/>
+                <w:color w:val="1F3763" w:themeColor="accent5" w:themeTint="FF" w:themeShade="7F"/>
+                <w:sz w:val="22"/>
+                <w:szCs w:val="22"/>
+              </w:rPr>
+              <w:t>▣</w:t>
             </w:r>
             <w:r>
               <w:rPr>
@@ -724,14 +742,10 @@
             <w:r>
               <w:rPr>
                 <w:rFonts w:ascii="Calibri Light" w:hAnsi="Calibri Light" w:eastAsia="Calibri Light" w:cs="Calibri Light"/>
-              </w:rPr>
-              <w:t>Ruby Version 2</w:t>
-            </w:r>
-            <w:r>
-              <w:rPr>
-                <w:rFonts w:ascii="Calibri Light" w:hAnsi="Calibri Light" w:eastAsia="Calibri Light" w:cs="Calibri Light"/>
-              </w:rPr>
-              <w:t>.X.X</w:t>
+                <w:b w:val="0"/>
+                <w:bCs w:val="0"/>
+              </w:rPr>
+              <w:t>Java SE 7 &amp; 8</w:t>
             </w:r>
           </w:p>
         </w:tc>
@@ -811,7 +825,7 @@
                 <w:sz w:val="22"/>
                 <w:szCs w:val="22"/>
               </w:rPr>
-              <w:t>✓</w:t>
+              <w:t xml:space="preserve">✓ </w:t>
             </w:r>
           </w:p>
         </w:tc>
@@ -830,8 +844,18 @@
             <w:r>
               <w:rPr>
                 <w:rFonts w:ascii="Calibri Light" w:hAnsi="Calibri Light" w:eastAsia="Calibri Light" w:cs="Calibri Light"/>
-              </w:rPr>
-              <w:t>Python Versions 2 &amp; 3</w:t>
+                <w:b w:val="0"/>
+                <w:bCs w:val="0"/>
+              </w:rPr>
+              <w:t>Ruby Version 2</w:t>
+            </w:r>
+            <w:r>
+              <w:rPr>
+                <w:rFonts w:ascii="Calibri Light" w:hAnsi="Calibri Light" w:eastAsia="Calibri Light" w:cs="Calibri Light"/>
+                <w:b w:val="0"/>
+                <w:bCs w:val="0"/>
+              </w:rPr>
+              <w:t>.X.X</w:t>
             </w:r>
           </w:p>
         </w:tc>
@@ -907,10 +931,120 @@
             <w:r>
               <w:rPr>
                 <w:rFonts w:ascii="Calibri Light" w:hAnsi="Calibri Light" w:eastAsia="Calibri Light" w:cs="Calibri Light"/>
-                <w:sz w:val="22"/>
-                <w:szCs w:val="22"/>
-              </w:rPr>
-              <w:t xml:space="preserve">✕ </w:t>
+                <w:color w:val="70AD47" w:themeColor="accent6" w:themeTint="FF" w:themeShade="FF"/>
+                <w:sz w:val="22"/>
+                <w:szCs w:val="22"/>
+              </w:rPr>
+              <w:t>✓</w:t>
+            </w:r>
+          </w:p>
+        </w:tc>
+      </w:tr>
+      <w:tr>
+        <w:tc>
+          <w:tcPr>
+            <w:cnfStyle w:val="001000000000" w:firstRow="0" w:lastRow="0" w:firstColumn="1" w:lastColumn="0" w:oddVBand="0" w:evenVBand="0" w:oddHBand="0" w:evenHBand="0" w:firstRowFirstColumn="0" w:firstRowLastColumn="0" w:lastRowFirstColumn="0" w:lastRowLastColumn="0"/>
+            <w:tcW w:w="3765" w:type="dxa"/>
+            <w:tcMar/>
+          </w:tcPr>
+          <w:p w14:noSpellErr="1">
+            <w:pPr>
+              <w:pStyle w:val="Normal"/>
+            </w:pPr>
+            <w:r>
+              <w:rPr>
+                <w:rFonts w:ascii="Calibri Light" w:hAnsi="Calibri Light" w:eastAsia="Calibri Light" w:cs="Calibri Light"/>
+                <w:b w:val="0"/>
+                <w:bCs w:val="0"/>
+              </w:rPr>
+              <w:t>Python Versions 2 &amp; 3</w:t>
+            </w:r>
+          </w:p>
+        </w:tc>
+        <w:tc>
+          <w:tcPr>
+            <w:cnfStyle w:val="000000000000" w:firstRow="0" w:lastRow="0" w:firstColumn="0" w:lastColumn="0" w:oddVBand="0" w:evenVBand="0" w:oddHBand="0" w:evenHBand="0" w:firstRowFirstColumn="0" w:firstRowLastColumn="0" w:lastRowFirstColumn="0" w:lastRowLastColumn="0"/>
+            <w:tcW w:w="3360" w:type="dxa"/>
+            <w:tcMar/>
+            <w:vAlign w:val="center"/>
+          </w:tcPr>
+          <w:p w14:noSpellErr="1">
+            <w:pPr>
+              <w:jc w:val="center"/>
+            </w:pPr>
+            <w:r>
+              <w:rPr>
+                <w:rFonts w:ascii="Calibri Light" w:hAnsi="Calibri Light" w:eastAsia="Calibri Light" w:cs="Calibri Light"/>
+                <w:color w:val="1F3763" w:themeColor="accent5" w:themeTint="FF" w:themeShade="7F"/>
+                <w:sz w:val="22"/>
+                <w:szCs w:val="22"/>
+              </w:rPr>
+              <w:t>▣</w:t>
+            </w:r>
+            <w:r>
+              <w:rPr>
+                <w:rFonts w:ascii="Calibri Light" w:hAnsi="Calibri Light" w:eastAsia="Calibri Light" w:cs="Calibri Light"/>
+                <w:color w:val="1F3763" w:themeColor="accent5" w:themeTint="FF" w:themeShade="7F"/>
+                <w:sz w:val="22"/>
+                <w:szCs w:val="22"/>
+              </w:rPr>
+              <w:t>▣</w:t>
+            </w:r>
+            <w:r>
+              <w:rPr>
+                <w:rFonts w:ascii="Calibri Light" w:hAnsi="Calibri Light" w:eastAsia="Calibri Light" w:cs="Calibri Light"/>
+                <w:color w:val="1F3763" w:themeColor="accent5" w:themeTint="FF" w:themeShade="7F"/>
+                <w:sz w:val="22"/>
+                <w:szCs w:val="22"/>
+              </w:rPr>
+              <w:t>▣</w:t>
+            </w:r>
+            <w:r>
+              <w:rPr>
+                <w:rFonts w:ascii="Calibri Light" w:hAnsi="Calibri Light" w:eastAsia="Calibri Light" w:cs="Calibri Light"/>
+                <w:color w:val="1F3763" w:themeColor="accent5" w:themeTint="FF" w:themeShade="7F"/>
+                <w:sz w:val="22"/>
+                <w:szCs w:val="22"/>
+              </w:rPr>
+              <w:t>▣</w:t>
+            </w:r>
+            <w:r>
+              <w:rPr>
+                <w:rFonts w:ascii="Calibri Light" w:hAnsi="Calibri Light" w:eastAsia="Calibri Light" w:cs="Calibri Light"/>
+                <w:color w:val="1F3763" w:themeColor="accent5" w:themeTint="FF" w:themeShade="7F"/>
+                <w:sz w:val="22"/>
+                <w:szCs w:val="22"/>
+              </w:rPr>
+              <w:t>□</w:t>
+            </w:r>
+          </w:p>
+        </w:tc>
+        <w:tc>
+          <w:tcPr>
+            <w:cnfStyle w:val="000000000000" w:firstRow="0" w:lastRow="0" w:firstColumn="0" w:lastColumn="0" w:oddVBand="0" w:evenVBand="0" w:oddHBand="0" w:evenHBand="0" w:firstRowFirstColumn="0" w:firstRowLastColumn="0" w:lastRowFirstColumn="0" w:lastRowLastColumn="0"/>
+            <w:tcW w:w="2310" w:type="dxa"/>
+            <w:tcMar/>
+            <w:vAlign w:val="center"/>
+          </w:tcPr>
+          <w:p w14:noSpellErr="1">
+            <w:pPr>
+              <w:jc w:val="center"/>
+            </w:pPr>
+            <w:r>
+              <w:rPr>
+                <w:rFonts w:ascii="Calibri Light" w:hAnsi="Calibri Light" w:eastAsia="Calibri Light" w:cs="Calibri Light"/>
+                <w:sz w:val="22"/>
+                <w:szCs w:val="22"/>
+              </w:rPr>
+              <w:t>In Progress</w:t>
+            </w:r>
+            <w:r>
+              <w:rPr>
+                <w:rFonts w:ascii="Calibri Light" w:hAnsi="Calibri Light" w:eastAsia="Calibri Light" w:cs="Calibri Light"/>
+                <w:sz w:val="22"/>
+                <w:szCs w:val="22"/>
+              </w:rPr>
+              <w:t xml:space="preserve"> </w:t>
             </w:r>
           </w:p>
         </w:tc>
@@ -960,7 +1094,7 @@
         <w:pStyle w:val="ParaAttribute6"/>
       </w:pPr>
     </w:p>
-    <w:p xmlns:wp14="http://schemas.microsoft.com/office/word/2010/wordml" wp14:textId="77777777" wp14:noSpellErr="1">
+    <w:p xmlns:wp14="http://schemas.microsoft.com/office/word/2010/wordml" wp14:textId="70A57F76">
       <w:pPr>
         <w:pStyle w:val="ParaAttribute6"/>
         <w:wordWrap w:val="0"/>
@@ -975,16 +1109,6 @@
         </w:rPr>
         <w:t>Professional Experience</w:t>
       </w:r>
-    </w:p>
-    <w:p xmlns:wp14="http://schemas.microsoft.com/office/word/2010/wordml" wp14:textId="77777777">
-      <w:pPr>
-        <w:pStyle w:val="ParaAttribute6"/>
-        <w:wordWrap w:val="0"/>
-        <w:jc w:val="left"/>
-        <w:rPr>
-          <w:rFonts w:ascii="Arial" w:hAnsi="Arial" w:eastAsia="Arial"/>
-        </w:rPr>
-      </w:pPr>
     </w:p>
     <w:tbl>
       <w:tblPr>
@@ -3190,7 +3314,7 @@
             <w:tcW w:w="3765" w:type="dxa"/>
             <w:tcMar/>
           </w:tcPr>
-          <w:p w14:noSpellErr="1">
+          <w:p>
             <w:pPr>
               <w:pStyle w:val="Normal"/>
               <w:bidi w:val="0"/>
@@ -3201,312 +3325,20 @@
             <w:r>
               <w:rPr>
                 <w:rFonts w:ascii="Calibri Light" w:hAnsi="Calibri Light" w:eastAsia="Calibri Light" w:cs="Calibri Light"/>
-              </w:rPr>
-              <w:t>Angular Versions 0</w:t>
-            </w:r>
-            <w:r>
-              <w:rPr>
-                <w:rFonts w:ascii="Calibri Light" w:hAnsi="Calibri Light" w:eastAsia="Calibri Light" w:cs="Calibri Light"/>
-              </w:rPr>
-              <w:t xml:space="preserve"> &amp; 1</w:t>
-            </w:r>
-          </w:p>
-        </w:tc>
-        <w:tc>
-          <w:tcPr>
-            <w:cnfStyle w:val="000000000000" w:firstRow="0" w:lastRow="0" w:firstColumn="0" w:lastColumn="0" w:oddVBand="0" w:evenVBand="0" w:oddHBand="0" w:evenHBand="0" w:firstRowFirstColumn="0" w:firstRowLastColumn="0" w:lastRowFirstColumn="0" w:lastRowLastColumn="0"/>
-            <w:tcW w:w="3360" w:type="dxa"/>
-            <w:tcMar/>
-            <w:vAlign w:val="center"/>
-          </w:tcPr>
-          <w:p w14:noSpellErr="1">
-            <w:pPr>
-              <w:jc w:val="center"/>
-            </w:pPr>
-            <w:r>
-              <w:rPr>
-                <w:rFonts w:ascii="Calibri Light" w:hAnsi="Calibri Light" w:eastAsia="Calibri Light" w:cs="Calibri Light"/>
-                <w:color w:val="1F4D78" w:themeColor="accent1" w:themeTint="FF" w:themeShade="7F"/>
-                <w:sz w:val="22"/>
-                <w:szCs w:val="22"/>
-              </w:rPr>
-              <w:t>▣</w:t>
-            </w:r>
-            <w:r>
-              <w:rPr>
-                <w:rFonts w:ascii="Calibri Light" w:hAnsi="Calibri Light" w:eastAsia="Calibri Light" w:cs="Calibri Light"/>
-                <w:color w:val="1F4D78" w:themeColor="accent1" w:themeTint="FF" w:themeShade="7F"/>
-                <w:sz w:val="22"/>
-                <w:szCs w:val="22"/>
-              </w:rPr>
-              <w:t>▣</w:t>
-            </w:r>
-            <w:r>
-              <w:rPr>
-                <w:rFonts w:ascii="Calibri Light" w:hAnsi="Calibri Light" w:eastAsia="Calibri Light" w:cs="Calibri Light"/>
-                <w:color w:val="1F4D78" w:themeColor="accent1" w:themeTint="FF" w:themeShade="7F"/>
-                <w:sz w:val="22"/>
-                <w:szCs w:val="22"/>
-              </w:rPr>
-              <w:t>▣</w:t>
-            </w:r>
-            <w:r>
-              <w:rPr>
-                <w:rFonts w:ascii="Calibri Light" w:hAnsi="Calibri Light" w:eastAsia="Calibri Light" w:cs="Calibri Light"/>
-                <w:color w:val="1F4D78" w:themeColor="accent1" w:themeTint="FF" w:themeShade="7F"/>
-                <w:sz w:val="22"/>
-                <w:szCs w:val="22"/>
-              </w:rPr>
-              <w:t>▣</w:t>
-            </w:r>
-            <w:r>
-              <w:rPr>
-                <w:rFonts w:ascii="Calibri Light" w:hAnsi="Calibri Light" w:eastAsia="Calibri Light" w:cs="Calibri Light"/>
-                <w:color w:val="1F4D78" w:themeColor="accent1" w:themeTint="FF" w:themeShade="7F"/>
-                <w:sz w:val="22"/>
-                <w:szCs w:val="22"/>
-              </w:rPr>
-              <w:t>▣</w:t>
-            </w:r>
-          </w:p>
-        </w:tc>
-        <w:tc>
-          <w:tcPr>
-            <w:cnfStyle w:val="000000000000" w:firstRow="0" w:lastRow="0" w:firstColumn="0" w:lastColumn="0" w:oddVBand="0" w:evenVBand="0" w:oddHBand="0" w:evenHBand="0" w:firstRowFirstColumn="0" w:firstRowLastColumn="0" w:lastRowFirstColumn="0" w:lastRowLastColumn="0"/>
-            <w:tcW w:w="2310" w:type="dxa"/>
-            <w:tcMar/>
-            <w:vAlign w:val="center"/>
-          </w:tcPr>
-          <w:p w14:noSpellErr="1">
-            <w:pPr>
-              <w:jc w:val="center"/>
-            </w:pPr>
-            <w:r>
-              <w:rPr>
-                <w:rFonts w:ascii="Calibri Light" w:hAnsi="Calibri Light" w:eastAsia="Calibri Light" w:cs="Calibri Light"/>
-                <w:color w:val="70AD47" w:themeColor="accent6" w:themeTint="FF" w:themeShade="FF"/>
-                <w:sz w:val="22"/>
-                <w:szCs w:val="22"/>
-              </w:rPr>
-              <w:t>✓</w:t>
-            </w:r>
-            <w:r>
-              <w:rPr>
-                <w:rFonts w:ascii="Calibri Light" w:hAnsi="Calibri Light" w:eastAsia="Calibri Light" w:cs="Calibri Light"/>
-                <w:sz w:val="22"/>
-                <w:szCs w:val="22"/>
+                <w:b w:val="0"/>
+                <w:bCs w:val="0"/>
+              </w:rPr>
+              <w:t>Angular</w:t>
+            </w:r>
+            <w:r>
+              <w:rPr>
+                <w:rFonts w:ascii="Calibri Light" w:hAnsi="Calibri Light" w:eastAsia="Calibri Light" w:cs="Calibri Light"/>
+                <w:b w:val="0"/>
+                <w:bCs w:val="0"/>
               </w:rPr>
               <w:t xml:space="preserve"> </w:t>
             </w:r>
           </w:p>
-        </w:tc>
-      </w:tr>
-      <w:tr>
-        <w:tc>
-          <w:tcPr>
-            <w:cnfStyle w:val="001000000000" w:firstRow="0" w:lastRow="0" w:firstColumn="1" w:lastColumn="0" w:oddVBand="0" w:evenVBand="0" w:oddHBand="0" w:evenHBand="0" w:firstRowFirstColumn="0" w:firstRowLastColumn="0" w:lastRowFirstColumn="0" w:lastRowLastColumn="0"/>
-            <w:tcW w:w="3765" w:type="dxa"/>
-            <w:tcMar/>
-          </w:tcPr>
-          <w:p w14:noSpellErr="1">
-            <w:pPr>
-              <w:pStyle w:val="Normal"/>
-            </w:pPr>
-            <w:r>
-              <w:rPr>
-                <w:rFonts w:ascii="Calibri Light" w:hAnsi="Calibri Light" w:eastAsia="Calibri Light" w:cs="Calibri Light"/>
-              </w:rPr>
-              <w:t>Angular Version 2</w:t>
-            </w:r>
-          </w:p>
-        </w:tc>
-        <w:tc>
-          <w:tcPr>
-            <w:cnfStyle w:val="000000000000" w:firstRow="0" w:lastRow="0" w:firstColumn="0" w:lastColumn="0" w:oddVBand="0" w:evenVBand="0" w:oddHBand="0" w:evenHBand="0" w:firstRowFirstColumn="0" w:firstRowLastColumn="0" w:lastRowFirstColumn="0" w:lastRowLastColumn="0"/>
-            <w:tcW w:w="3360" w:type="dxa"/>
-            <w:tcMar/>
-            <w:vAlign w:val="center"/>
-          </w:tcPr>
-          <w:p w14:noSpellErr="1">
-            <w:pPr>
-              <w:jc w:val="center"/>
-            </w:pPr>
-            <w:r>
-              <w:rPr>
-                <w:rFonts w:ascii="Calibri Light" w:hAnsi="Calibri Light" w:eastAsia="Calibri Light" w:cs="Calibri Light"/>
-                <w:color w:val="1F3763" w:themeColor="accent5" w:themeTint="FF" w:themeShade="7F"/>
-                <w:sz w:val="22"/>
-                <w:szCs w:val="22"/>
-              </w:rPr>
-              <w:t>▣</w:t>
-            </w:r>
-            <w:r>
-              <w:rPr>
-                <w:rFonts w:ascii="Calibri Light" w:hAnsi="Calibri Light" w:eastAsia="Calibri Light" w:cs="Calibri Light"/>
-                <w:color w:val="1F3763" w:themeColor="accent5" w:themeTint="FF" w:themeShade="7F"/>
-                <w:sz w:val="22"/>
-                <w:szCs w:val="22"/>
-              </w:rPr>
-              <w:t>▣</w:t>
-            </w:r>
-            <w:r>
-              <w:rPr>
-                <w:rFonts w:ascii="Calibri Light" w:hAnsi="Calibri Light" w:eastAsia="Calibri Light" w:cs="Calibri Light"/>
-                <w:color w:val="1F3763" w:themeColor="accent5" w:themeTint="FF" w:themeShade="7F"/>
-                <w:sz w:val="22"/>
-                <w:szCs w:val="22"/>
-              </w:rPr>
-              <w:t>□</w:t>
-            </w:r>
-            <w:r>
-              <w:rPr>
-                <w:rFonts w:ascii="Calibri Light" w:hAnsi="Calibri Light" w:eastAsia="Calibri Light" w:cs="Calibri Light"/>
-                <w:color w:val="1F3763" w:themeColor="accent5" w:themeTint="FF" w:themeShade="7F"/>
-                <w:sz w:val="22"/>
-                <w:szCs w:val="22"/>
-              </w:rPr>
-              <w:t>□</w:t>
-            </w:r>
-            <w:r>
-              <w:rPr>
-                <w:rFonts w:ascii="Calibri Light" w:hAnsi="Calibri Light" w:eastAsia="Calibri Light" w:cs="Calibri Light"/>
-                <w:color w:val="1F3763" w:themeColor="accent5" w:themeTint="FF" w:themeShade="7F"/>
-                <w:sz w:val="22"/>
-                <w:szCs w:val="22"/>
-              </w:rPr>
-              <w:t>□</w:t>
-            </w:r>
-          </w:p>
-        </w:tc>
-        <w:tc>
-          <w:tcPr>
-            <w:cnfStyle w:val="000000000000" w:firstRow="0" w:lastRow="0" w:firstColumn="0" w:lastColumn="0" w:oddVBand="0" w:evenVBand="0" w:oddHBand="0" w:evenHBand="0" w:firstRowFirstColumn="0" w:firstRowLastColumn="0" w:lastRowFirstColumn="0" w:lastRowLastColumn="0"/>
-            <w:tcW w:w="2310" w:type="dxa"/>
-            <w:tcMar/>
-            <w:vAlign w:val="center"/>
-          </w:tcPr>
-          <w:p w14:noSpellErr="1">
-            <w:pPr>
-              <w:jc w:val="center"/>
-            </w:pPr>
-            <w:r>
-              <w:rPr>
-                <w:rFonts w:ascii="Calibri Light" w:hAnsi="Calibri Light" w:eastAsia="Calibri Light" w:cs="Calibri Light"/>
-                <w:sz w:val="22"/>
-                <w:szCs w:val="22"/>
-              </w:rPr>
-              <w:t xml:space="preserve">✕ </w:t>
-            </w:r>
-          </w:p>
-        </w:tc>
-      </w:tr>
-      <w:tr>
-        <w:tc>
-          <w:tcPr>
-            <w:cnfStyle w:val="001000000000" w:firstRow="0" w:lastRow="0" w:firstColumn="1" w:lastColumn="0" w:oddVBand="0" w:evenVBand="0" w:oddHBand="0" w:evenHBand="0" w:firstRowFirstColumn="0" w:firstRowLastColumn="0" w:lastRowFirstColumn="0" w:lastRowLastColumn="0"/>
-            <w:tcW w:w="3765" w:type="dxa"/>
-            <w:tcMar/>
-          </w:tcPr>
-          <w:p w14:noSpellErr="1">
-            <w:pPr>
-              <w:pStyle w:val="Normal"/>
-            </w:pPr>
-            <w:r>
-              <w:rPr>
-                <w:rFonts w:ascii="Calibri Light" w:hAnsi="Calibri Light" w:eastAsia="Calibri Light" w:cs="Calibri Light"/>
-              </w:rPr>
-              <w:t>Kendo UI</w:t>
-            </w:r>
-          </w:p>
-        </w:tc>
-        <w:tc>
-          <w:tcPr>
-            <w:cnfStyle w:val="000000000000" w:firstRow="0" w:lastRow="0" w:firstColumn="0" w:lastColumn="0" w:oddVBand="0" w:evenVBand="0" w:oddHBand="0" w:evenHBand="0" w:firstRowFirstColumn="0" w:firstRowLastColumn="0" w:lastRowFirstColumn="0" w:lastRowLastColumn="0"/>
-            <w:tcW w:w="3360" w:type="dxa"/>
-            <w:tcMar/>
-            <w:vAlign w:val="center"/>
-          </w:tcPr>
-          <w:p w14:noSpellErr="1">
-            <w:pPr>
-              <w:jc w:val="center"/>
-            </w:pPr>
-            <w:r>
-              <w:rPr>
-                <w:rFonts w:ascii="Calibri Light" w:hAnsi="Calibri Light" w:eastAsia="Calibri Light" w:cs="Calibri Light"/>
-                <w:color w:val="1F3763" w:themeColor="accent5" w:themeTint="FF" w:themeShade="7F"/>
-                <w:sz w:val="22"/>
-                <w:szCs w:val="22"/>
-              </w:rPr>
-              <w:t>▣</w:t>
-            </w:r>
-            <w:r>
-              <w:rPr>
-                <w:rFonts w:ascii="Calibri Light" w:hAnsi="Calibri Light" w:eastAsia="Calibri Light" w:cs="Calibri Light"/>
-                <w:color w:val="1F3763" w:themeColor="accent5" w:themeTint="FF" w:themeShade="7F"/>
-                <w:sz w:val="22"/>
-                <w:szCs w:val="22"/>
-              </w:rPr>
-              <w:t>▣</w:t>
-            </w:r>
-            <w:r>
-              <w:rPr>
-                <w:rFonts w:ascii="Calibri Light" w:hAnsi="Calibri Light" w:eastAsia="Calibri Light" w:cs="Calibri Light"/>
-                <w:color w:val="1F4D78" w:themeColor="accent1" w:themeTint="FF" w:themeShade="7F"/>
-                <w:sz w:val="22"/>
-                <w:szCs w:val="22"/>
-              </w:rPr>
-              <w:t>▣</w:t>
-            </w:r>
-            <w:r>
-              <w:rPr>
-                <w:rFonts w:ascii="Calibri Light" w:hAnsi="Calibri Light" w:eastAsia="Calibri Light" w:cs="Calibri Light"/>
-                <w:color w:val="1F3763" w:themeColor="accent5" w:themeTint="FF" w:themeShade="7F"/>
-                <w:sz w:val="22"/>
-                <w:szCs w:val="22"/>
-              </w:rPr>
-              <w:t>□</w:t>
-            </w:r>
-            <w:r>
-              <w:rPr>
-                <w:rFonts w:ascii="Calibri Light" w:hAnsi="Calibri Light" w:eastAsia="Calibri Light" w:cs="Calibri Light"/>
-                <w:color w:val="1F3763" w:themeColor="accent5" w:themeTint="FF" w:themeShade="7F"/>
-                <w:sz w:val="22"/>
-                <w:szCs w:val="22"/>
-              </w:rPr>
-              <w:t>□</w:t>
-            </w:r>
-          </w:p>
-        </w:tc>
-        <w:tc>
-          <w:tcPr>
-            <w:cnfStyle w:val="000000000000" w:firstRow="0" w:lastRow="0" w:firstColumn="0" w:lastColumn="0" w:oddVBand="0" w:evenVBand="0" w:oddHBand="0" w:evenHBand="0" w:firstRowFirstColumn="0" w:firstRowLastColumn="0" w:lastRowFirstColumn="0" w:lastRowLastColumn="0"/>
-            <w:tcW w:w="2310" w:type="dxa"/>
-            <w:tcMar/>
-            <w:vAlign w:val="center"/>
-          </w:tcPr>
-          <w:p w14:noSpellErr="1">
-            <w:pPr>
-              <w:jc w:val="center"/>
-            </w:pPr>
-            <w:r>
-              <w:rPr>
-                <w:rFonts w:ascii="Calibri Light" w:hAnsi="Calibri Light" w:eastAsia="Calibri Light" w:cs="Calibri Light"/>
-                <w:color w:val="70AD47" w:themeColor="accent6" w:themeTint="FF" w:themeShade="FF"/>
-                <w:sz w:val="22"/>
-                <w:szCs w:val="22"/>
-              </w:rPr>
-              <w:t xml:space="preserve">✓ </w:t>
-            </w:r>
-          </w:p>
-        </w:tc>
-      </w:tr>
-      <w:tr>
-        <w:tc>
-          <w:tcPr>
-            <w:cnfStyle w:val="001000000000" w:firstRow="0" w:lastRow="0" w:firstColumn="1" w:lastColumn="0" w:oddVBand="0" w:evenVBand="0" w:oddHBand="0" w:evenHBand="0" w:firstRowFirstColumn="0" w:firstRowLastColumn="0" w:lastRowFirstColumn="0" w:lastRowLastColumn="0"/>
-            <w:tcW w:w="3765" w:type="dxa"/>
-            <w:tcMar/>
-          </w:tcPr>
           <w:p w14:noSpellErr="1">
             <w:pPr>
               <w:pStyle w:val="Normal"/>
@@ -3518,8 +3350,67 @@
             <w:r>
               <w:rPr>
                 <w:rFonts w:ascii="Calibri Light" w:hAnsi="Calibri Light" w:eastAsia="Calibri Light" w:cs="Calibri Light"/>
-              </w:rPr>
-              <w:t>WordPress (all versions)</w:t>
+                <w:b w:val="0"/>
+                <w:bCs w:val="0"/>
+                <w:i w:val="1"/>
+                <w:iCs w:val="1"/>
+                <w:color w:val="161616" w:themeColor="background2" w:themeTint="FF" w:themeShade="19"/>
+                <w:sz w:val="16"/>
+                <w:szCs w:val="16"/>
+              </w:rPr>
+              <w:t>(</w:t>
+            </w:r>
+            <w:r>
+              <w:rPr>
+                <w:rFonts w:ascii="Calibri Light" w:hAnsi="Calibri Light" w:eastAsia="Calibri Light" w:cs="Calibri Light"/>
+                <w:b w:val="0"/>
+                <w:bCs w:val="0"/>
+                <w:i w:val="1"/>
+                <w:iCs w:val="1"/>
+                <w:color w:val="161616" w:themeColor="background2" w:themeTint="FF" w:themeShade="19"/>
+                <w:sz w:val="16"/>
+                <w:szCs w:val="16"/>
+              </w:rPr>
+              <w:t>Versions</w:t>
+            </w:r>
+            <w:r>
+              <w:rPr>
+                <w:rFonts w:ascii="Calibri Light" w:hAnsi="Calibri Light" w:eastAsia="Calibri Light" w:cs="Calibri Light"/>
+                <w:b w:val="0"/>
+                <w:bCs w:val="0"/>
+                <w:i w:val="1"/>
+                <w:iCs w:val="1"/>
+                <w:color w:val="161616" w:themeColor="background2" w:themeTint="FF" w:themeShade="19"/>
+                <w:sz w:val="16"/>
+                <w:szCs w:val="16"/>
+              </w:rPr>
+              <w:t xml:space="preserve"> 0</w:t>
+            </w:r>
+            <w:r>
+              <w:rPr>
+                <w:rFonts w:ascii="Calibri Light" w:hAnsi="Calibri Light" w:eastAsia="Calibri Light" w:cs="Calibri Light"/>
+                <w:b w:val="0"/>
+                <w:bCs w:val="0"/>
+                <w:i w:val="1"/>
+                <w:iCs w:val="1"/>
+                <w:color w:val="161616" w:themeColor="background2" w:themeTint="FF" w:themeShade="19"/>
+                <w:sz w:val="16"/>
+                <w:szCs w:val="16"/>
+              </w:rPr>
+              <w:t xml:space="preserve"> &amp; 1</w:t>
+            </w:r>
+            <w:r>
+              <w:rPr>
+                <w:rFonts w:ascii="Calibri Light" w:hAnsi="Calibri Light" w:eastAsia="Calibri Light" w:cs="Calibri Light"/>
+                <w:b w:val="0"/>
+                <w:bCs w:val="0"/>
+                <w:i w:val="1"/>
+                <w:iCs w:val="1"/>
+                <w:color w:val="161616" w:themeColor="background2" w:themeTint="FF" w:themeShade="19"/>
+                <w:sz w:val="16"/>
+                <w:szCs w:val="16"/>
+              </w:rPr>
+              <w:t>)</w:t>
             </w:r>
           </w:p>
         </w:tc>
@@ -3599,7 +3490,15 @@
                 <w:sz w:val="22"/>
                 <w:szCs w:val="22"/>
               </w:rPr>
-              <w:t xml:space="preserve">✓ </w:t>
+              <w:t>✓</w:t>
+            </w:r>
+            <w:r>
+              <w:rPr>
+                <w:rFonts w:ascii="Calibri Light" w:hAnsi="Calibri Light" w:eastAsia="Calibri Light" w:cs="Calibri Light"/>
+                <w:sz w:val="22"/>
+                <w:szCs w:val="22"/>
+              </w:rPr>
+              <w:t xml:space="preserve"> </w:t>
             </w:r>
           </w:p>
         </w:tc>
@@ -3611,15 +3510,67 @@
             <w:tcW w:w="3765" w:type="dxa"/>
             <w:tcMar/>
           </w:tcPr>
-          <w:p w14:noSpellErr="1">
+          <w:p>
             <w:pPr>
               <w:pStyle w:val="Normal"/>
             </w:pPr>
             <w:r>
               <w:rPr>
                 <w:rFonts w:ascii="Calibri Light" w:hAnsi="Calibri Light" w:eastAsia="Calibri Light" w:cs="Calibri Light"/>
-              </w:rPr>
-              <w:t>Moodle</w:t>
+                <w:b w:val="0"/>
+                <w:bCs w:val="0"/>
+              </w:rPr>
+              <w:t>Angular</w:t>
+            </w:r>
+            <w:r>
+              <w:rPr>
+                <w:rFonts w:ascii="Calibri Light" w:hAnsi="Calibri Light" w:eastAsia="Calibri Light" w:cs="Calibri Light"/>
+              </w:rPr>
+              <w:t xml:space="preserve"> </w:t>
+            </w:r>
+          </w:p>
+          <w:p w14:noSpellErr="1">
+            <w:pPr>
+              <w:pStyle w:val="Normal"/>
+            </w:pPr>
+            <w:r>
+              <w:rPr>
+                <w:rFonts w:ascii="Calibri Light" w:hAnsi="Calibri Light" w:eastAsia="Calibri Light" w:cs="Calibri Light"/>
+                <w:b w:val="0"/>
+                <w:bCs w:val="0"/>
+                <w:i w:val="1"/>
+                <w:iCs w:val="1"/>
+                <w:color w:val="161616" w:themeColor="background2" w:themeTint="FF" w:themeShade="19"/>
+                <w:sz w:val="16"/>
+                <w:szCs w:val="16"/>
+              </w:rPr>
+              <w:t>(</w:t>
+            </w:r>
+            <w:r>
+              <w:rPr>
+                <w:rFonts w:ascii="Calibri Light" w:hAnsi="Calibri Light" w:eastAsia="Calibri Light" w:cs="Calibri Light"/>
+                <w:b w:val="0"/>
+                <w:bCs w:val="0"/>
+                <w:i w:val="1"/>
+                <w:iCs w:val="1"/>
+                <w:color w:val="161616" w:themeColor="background2" w:themeTint="FF" w:themeShade="19"/>
+                <w:sz w:val="16"/>
+                <w:szCs w:val="16"/>
+              </w:rPr>
+              <w:t>Version 2</w:t>
+            </w:r>
+            <w:r>
+              <w:rPr>
+                <w:rFonts w:ascii="Calibri Light" w:hAnsi="Calibri Light" w:eastAsia="Calibri Light" w:cs="Calibri Light"/>
+                <w:b w:val="0"/>
+                <w:bCs w:val="0"/>
+                <w:i w:val="1"/>
+                <w:iCs w:val="1"/>
+                <w:color w:val="161616" w:themeColor="background2" w:themeTint="FF" w:themeShade="19"/>
+                <w:sz w:val="16"/>
+                <w:szCs w:val="16"/>
+              </w:rPr>
+              <w:t>)</w:t>
             </w:r>
           </w:p>
         </w:tc>
@@ -3637,6 +3588,24 @@
             <w:r>
               <w:rPr>
                 <w:rFonts w:ascii="Calibri Light" w:hAnsi="Calibri Light" w:eastAsia="Calibri Light" w:cs="Calibri Light"/>
+                <w:color w:val="1F3763" w:themeColor="accent5" w:themeTint="FF" w:themeShade="7F"/>
+                <w:sz w:val="22"/>
+                <w:szCs w:val="22"/>
+              </w:rPr>
+              <w:t>▣</w:t>
+            </w:r>
+            <w:r>
+              <w:rPr>
+                <w:rFonts w:ascii="Calibri Light" w:hAnsi="Calibri Light" w:eastAsia="Calibri Light" w:cs="Calibri Light"/>
+                <w:color w:val="1F3763" w:themeColor="accent5" w:themeTint="FF" w:themeShade="7F"/>
+                <w:sz w:val="22"/>
+                <w:szCs w:val="22"/>
+              </w:rPr>
+              <w:t>▣</w:t>
+            </w:r>
+            <w:r>
+              <w:rPr>
+                <w:rFonts w:ascii="Calibri Light" w:hAnsi="Calibri Light" w:eastAsia="Calibri Light" w:cs="Calibri Light"/>
                 <w:color w:val="1F4D78" w:themeColor="accent1" w:themeTint="FF" w:themeShade="7F"/>
                 <w:sz w:val="22"/>
                 <w:szCs w:val="22"/>
@@ -3646,38 +3615,20 @@
             <w:r>
               <w:rPr>
                 <w:rFonts w:ascii="Calibri Light" w:hAnsi="Calibri Light" w:eastAsia="Calibri Light" w:cs="Calibri Light"/>
-                <w:color w:val="1F4D78" w:themeColor="accent1" w:themeTint="FF" w:themeShade="7F"/>
-                <w:sz w:val="22"/>
-                <w:szCs w:val="22"/>
-              </w:rPr>
-              <w:t>▣</w:t>
-            </w:r>
-            <w:r>
-              <w:rPr>
-                <w:rFonts w:ascii="Calibri Light" w:hAnsi="Calibri Light" w:eastAsia="Calibri Light" w:cs="Calibri Light"/>
-                <w:color w:val="1F4D78" w:themeColor="accent1" w:themeTint="FF" w:themeShade="7F"/>
-                <w:sz w:val="22"/>
-                <w:szCs w:val="22"/>
-              </w:rPr>
-              <w:t>▣</w:t>
-            </w:r>
-            <w:r>
-              <w:rPr>
-                <w:rFonts w:ascii="Calibri Light" w:hAnsi="Calibri Light" w:eastAsia="Calibri Light" w:cs="Calibri Light"/>
-                <w:color w:val="1F4D78" w:themeColor="accent1" w:themeTint="FF" w:themeShade="7F"/>
-                <w:sz w:val="22"/>
-                <w:szCs w:val="22"/>
-              </w:rPr>
-              <w:t>▣</w:t>
-            </w:r>
-            <w:r>
-              <w:rPr>
-                <w:rFonts w:ascii="Calibri Light" w:hAnsi="Calibri Light" w:eastAsia="Calibri Light" w:cs="Calibri Light"/>
-                <w:color w:val="1F4D78" w:themeColor="accent1" w:themeTint="FF" w:themeShade="7F"/>
-                <w:sz w:val="22"/>
-                <w:szCs w:val="22"/>
-              </w:rPr>
-              <w:t>▣</w:t>
+                <w:color w:val="1F3763" w:themeColor="accent5" w:themeTint="FF" w:themeShade="7F"/>
+                <w:sz w:val="22"/>
+                <w:szCs w:val="22"/>
+              </w:rPr>
+              <w:t>□</w:t>
+            </w:r>
+            <w:r>
+              <w:rPr>
+                <w:rFonts w:ascii="Calibri Light" w:hAnsi="Calibri Light" w:eastAsia="Calibri Light" w:cs="Calibri Light"/>
+                <w:color w:val="1F3763" w:themeColor="accent5" w:themeTint="FF" w:themeShade="7F"/>
+                <w:sz w:val="22"/>
+                <w:szCs w:val="22"/>
+              </w:rPr>
+              <w:t>□</w:t>
             </w:r>
           </w:p>
         </w:tc>
@@ -3695,11 +3646,10 @@
             <w:r>
               <w:rPr>
                 <w:rFonts w:ascii="Calibri Light" w:hAnsi="Calibri Light" w:eastAsia="Calibri Light" w:cs="Calibri Light"/>
-                <w:color w:val="70AD47" w:themeColor="accent6" w:themeTint="FF" w:themeShade="FF"/>
-                <w:sz w:val="22"/>
-                <w:szCs w:val="22"/>
-              </w:rPr>
-              <w:t>✓</w:t>
+                <w:sz w:val="22"/>
+                <w:szCs w:val="22"/>
+              </w:rPr>
+              <w:t>Evaluating Beta</w:t>
             </w:r>
           </w:p>
         </w:tc>
@@ -3718,6 +3668,340 @@
             <w:r>
               <w:rPr>
                 <w:rFonts w:ascii="Calibri Light" w:hAnsi="Calibri Light" w:eastAsia="Calibri Light" w:cs="Calibri Light"/>
+                <w:b w:val="0"/>
+                <w:bCs w:val="0"/>
+              </w:rPr>
+              <w:t>Kendo UI</w:t>
+            </w:r>
+          </w:p>
+        </w:tc>
+        <w:tc>
+          <w:tcPr>
+            <w:cnfStyle w:val="000000000000" w:firstRow="0" w:lastRow="0" w:firstColumn="0" w:lastColumn="0" w:oddVBand="0" w:evenVBand="0" w:oddHBand="0" w:evenHBand="0" w:firstRowFirstColumn="0" w:firstRowLastColumn="0" w:lastRowFirstColumn="0" w:lastRowLastColumn="0"/>
+            <w:tcW w:w="3360" w:type="dxa"/>
+            <w:tcMar/>
+            <w:vAlign w:val="center"/>
+          </w:tcPr>
+          <w:p w14:noSpellErr="1">
+            <w:pPr>
+              <w:jc w:val="center"/>
+            </w:pPr>
+            <w:r>
+              <w:rPr>
+                <w:rFonts w:ascii="Calibri Light" w:hAnsi="Calibri Light" w:eastAsia="Calibri Light" w:cs="Calibri Light"/>
+                <w:color w:val="1F3763" w:themeColor="accent5" w:themeTint="FF" w:themeShade="7F"/>
+                <w:sz w:val="22"/>
+                <w:szCs w:val="22"/>
+              </w:rPr>
+              <w:t>▣</w:t>
+            </w:r>
+            <w:r>
+              <w:rPr>
+                <w:rFonts w:ascii="Calibri Light" w:hAnsi="Calibri Light" w:eastAsia="Calibri Light" w:cs="Calibri Light"/>
+                <w:color w:val="1F3763" w:themeColor="accent5" w:themeTint="FF" w:themeShade="7F"/>
+                <w:sz w:val="22"/>
+                <w:szCs w:val="22"/>
+              </w:rPr>
+              <w:t>▣</w:t>
+            </w:r>
+            <w:r>
+              <w:rPr>
+                <w:rFonts w:ascii="Calibri Light" w:hAnsi="Calibri Light" w:eastAsia="Calibri Light" w:cs="Calibri Light"/>
+                <w:color w:val="1F4D78" w:themeColor="accent1" w:themeTint="FF" w:themeShade="7F"/>
+                <w:sz w:val="22"/>
+                <w:szCs w:val="22"/>
+              </w:rPr>
+              <w:t>▣</w:t>
+            </w:r>
+            <w:r>
+              <w:rPr>
+                <w:rFonts w:ascii="Calibri Light" w:hAnsi="Calibri Light" w:eastAsia="Calibri Light" w:cs="Calibri Light"/>
+                <w:color w:val="1F3763" w:themeColor="accent5" w:themeTint="FF" w:themeShade="7F"/>
+                <w:sz w:val="22"/>
+                <w:szCs w:val="22"/>
+              </w:rPr>
+              <w:t>□</w:t>
+            </w:r>
+            <w:r>
+              <w:rPr>
+                <w:rFonts w:ascii="Calibri Light" w:hAnsi="Calibri Light" w:eastAsia="Calibri Light" w:cs="Calibri Light"/>
+                <w:color w:val="1F3763" w:themeColor="accent5" w:themeTint="FF" w:themeShade="7F"/>
+                <w:sz w:val="22"/>
+                <w:szCs w:val="22"/>
+              </w:rPr>
+              <w:t>□</w:t>
+            </w:r>
+          </w:p>
+        </w:tc>
+        <w:tc>
+          <w:tcPr>
+            <w:cnfStyle w:val="000000000000" w:firstRow="0" w:lastRow="0" w:firstColumn="0" w:lastColumn="0" w:oddVBand="0" w:evenVBand="0" w:oddHBand="0" w:evenHBand="0" w:firstRowFirstColumn="0" w:firstRowLastColumn="0" w:lastRowFirstColumn="0" w:lastRowLastColumn="0"/>
+            <w:tcW w:w="2310" w:type="dxa"/>
+            <w:tcMar/>
+            <w:vAlign w:val="center"/>
+          </w:tcPr>
+          <w:p w14:noSpellErr="1">
+            <w:pPr>
+              <w:jc w:val="center"/>
+            </w:pPr>
+            <w:r>
+              <w:rPr>
+                <w:rFonts w:ascii="Calibri Light" w:hAnsi="Calibri Light" w:eastAsia="Calibri Light" w:cs="Calibri Light"/>
+                <w:color w:val="70AD47" w:themeColor="accent6" w:themeTint="FF" w:themeShade="FF"/>
+                <w:sz w:val="22"/>
+                <w:szCs w:val="22"/>
+              </w:rPr>
+              <w:t xml:space="preserve">✓ </w:t>
+            </w:r>
+          </w:p>
+        </w:tc>
+      </w:tr>
+      <w:tr>
+        <w:tc>
+          <w:tcPr>
+            <w:cnfStyle w:val="001000000000" w:firstRow="0" w:lastRow="0" w:firstColumn="1" w:lastColumn="0" w:oddVBand="0" w:evenVBand="0" w:oddHBand="0" w:evenHBand="0" w:firstRowFirstColumn="0" w:firstRowLastColumn="0" w:lastRowFirstColumn="0" w:lastRowLastColumn="0"/>
+            <w:tcW w:w="3765" w:type="dxa"/>
+            <w:tcMar/>
+          </w:tcPr>
+          <w:p>
+            <w:pPr>
+              <w:pStyle w:val="Normal"/>
+              <w:bidi w:val="0"/>
+              <w:spacing w:before="0" w:beforeAutospacing="off" w:after="0" w:afterAutospacing="off" w:line="240" w:lineRule="auto"/>
+              <w:ind w:left="0" w:right="0"/>
+              <w:jc w:val="both"/>
+            </w:pPr>
+            <w:r>
+              <w:rPr>
+                <w:rFonts w:ascii="Calibri Light" w:hAnsi="Calibri Light" w:eastAsia="Calibri Light" w:cs="Calibri Light"/>
+                <w:b w:val="0"/>
+                <w:bCs w:val="0"/>
+              </w:rPr>
+              <w:t xml:space="preserve">WordPress </w:t>
+            </w:r>
+          </w:p>
+          <w:p w14:noSpellErr="1">
+            <w:pPr>
+              <w:pStyle w:val="Normal"/>
+              <w:bidi w:val="0"/>
+              <w:spacing w:before="0" w:beforeAutospacing="off" w:after="0" w:afterAutospacing="off" w:line="240" w:lineRule="auto"/>
+              <w:ind w:left="0" w:right="0"/>
+              <w:jc w:val="both"/>
+            </w:pPr>
+            <w:r>
+              <w:rPr>
+                <w:rFonts w:ascii="Calibri Light" w:hAnsi="Calibri Light" w:eastAsia="Calibri Light" w:cs="Calibri Light"/>
+                <w:b w:val="0"/>
+                <w:bCs w:val="0"/>
+                <w:i w:val="1"/>
+                <w:iCs w:val="1"/>
+                <w:color w:val="262626" w:themeColor="text1" w:themeTint="D9" w:themeShade="FF"/>
+                <w:sz w:val="16"/>
+                <w:szCs w:val="16"/>
+              </w:rPr>
+              <w:t>(all versions)</w:t>
+            </w:r>
+          </w:p>
+        </w:tc>
+        <w:tc>
+          <w:tcPr>
+            <w:cnfStyle w:val="000000000000" w:firstRow="0" w:lastRow="0" w:firstColumn="0" w:lastColumn="0" w:oddVBand="0" w:evenVBand="0" w:oddHBand="0" w:evenHBand="0" w:firstRowFirstColumn="0" w:firstRowLastColumn="0" w:lastRowFirstColumn="0" w:lastRowLastColumn="0"/>
+            <w:tcW w:w="3360" w:type="dxa"/>
+            <w:tcMar/>
+            <w:vAlign w:val="center"/>
+          </w:tcPr>
+          <w:p w14:noSpellErr="1">
+            <w:pPr>
+              <w:jc w:val="center"/>
+            </w:pPr>
+            <w:r>
+              <w:rPr>
+                <w:rFonts w:ascii="Calibri Light" w:hAnsi="Calibri Light" w:eastAsia="Calibri Light" w:cs="Calibri Light"/>
+                <w:color w:val="1F4D78" w:themeColor="accent1" w:themeTint="FF" w:themeShade="7F"/>
+                <w:sz w:val="22"/>
+                <w:szCs w:val="22"/>
+              </w:rPr>
+              <w:t>▣</w:t>
+            </w:r>
+            <w:r>
+              <w:rPr>
+                <w:rFonts w:ascii="Calibri Light" w:hAnsi="Calibri Light" w:eastAsia="Calibri Light" w:cs="Calibri Light"/>
+                <w:color w:val="1F4D78" w:themeColor="accent1" w:themeTint="FF" w:themeShade="7F"/>
+                <w:sz w:val="22"/>
+                <w:szCs w:val="22"/>
+              </w:rPr>
+              <w:t>▣</w:t>
+            </w:r>
+            <w:r>
+              <w:rPr>
+                <w:rFonts w:ascii="Calibri Light" w:hAnsi="Calibri Light" w:eastAsia="Calibri Light" w:cs="Calibri Light"/>
+                <w:color w:val="1F4D78" w:themeColor="accent1" w:themeTint="FF" w:themeShade="7F"/>
+                <w:sz w:val="22"/>
+                <w:szCs w:val="22"/>
+              </w:rPr>
+              <w:t>▣</w:t>
+            </w:r>
+            <w:r>
+              <w:rPr>
+                <w:rFonts w:ascii="Calibri Light" w:hAnsi="Calibri Light" w:eastAsia="Calibri Light" w:cs="Calibri Light"/>
+                <w:color w:val="1F4D78" w:themeColor="accent1" w:themeTint="FF" w:themeShade="7F"/>
+                <w:sz w:val="22"/>
+                <w:szCs w:val="22"/>
+              </w:rPr>
+              <w:t>▣</w:t>
+            </w:r>
+            <w:r>
+              <w:rPr>
+                <w:rFonts w:ascii="Calibri Light" w:hAnsi="Calibri Light" w:eastAsia="Calibri Light" w:cs="Calibri Light"/>
+                <w:color w:val="1F4D78" w:themeColor="accent1" w:themeTint="FF" w:themeShade="7F"/>
+                <w:sz w:val="22"/>
+                <w:szCs w:val="22"/>
+              </w:rPr>
+              <w:t>▣</w:t>
+            </w:r>
+          </w:p>
+        </w:tc>
+        <w:tc>
+          <w:tcPr>
+            <w:cnfStyle w:val="000000000000" w:firstRow="0" w:lastRow="0" w:firstColumn="0" w:lastColumn="0" w:oddVBand="0" w:evenVBand="0" w:oddHBand="0" w:evenHBand="0" w:firstRowFirstColumn="0" w:firstRowLastColumn="0" w:lastRowFirstColumn="0" w:lastRowLastColumn="0"/>
+            <w:tcW w:w="2310" w:type="dxa"/>
+            <w:tcMar/>
+            <w:vAlign w:val="center"/>
+          </w:tcPr>
+          <w:p w14:noSpellErr="1">
+            <w:pPr>
+              <w:jc w:val="center"/>
+            </w:pPr>
+            <w:r>
+              <w:rPr>
+                <w:rFonts w:ascii="Calibri Light" w:hAnsi="Calibri Light" w:eastAsia="Calibri Light" w:cs="Calibri Light"/>
+                <w:color w:val="70AD47" w:themeColor="accent6" w:themeTint="FF" w:themeShade="FF"/>
+                <w:sz w:val="22"/>
+                <w:szCs w:val="22"/>
+              </w:rPr>
+              <w:t xml:space="preserve">✓ </w:t>
+            </w:r>
+          </w:p>
+        </w:tc>
+      </w:tr>
+      <w:tr>
+        <w:tc>
+          <w:tcPr>
+            <w:cnfStyle w:val="001000000000" w:firstRow="0" w:lastRow="0" w:firstColumn="1" w:lastColumn="0" w:oddVBand="0" w:evenVBand="0" w:oddHBand="0" w:evenHBand="0" w:firstRowFirstColumn="0" w:firstRowLastColumn="0" w:lastRowFirstColumn="0" w:lastRowLastColumn="0"/>
+            <w:tcW w:w="3765" w:type="dxa"/>
+            <w:tcMar/>
+          </w:tcPr>
+          <w:p w14:noSpellErr="1">
+            <w:pPr>
+              <w:pStyle w:val="Normal"/>
+            </w:pPr>
+            <w:r>
+              <w:rPr>
+                <w:rFonts w:ascii="Calibri Light" w:hAnsi="Calibri Light" w:eastAsia="Calibri Light" w:cs="Calibri Light"/>
+                <w:b w:val="0"/>
+                <w:bCs w:val="0"/>
+              </w:rPr>
+              <w:t>Moodle</w:t>
+            </w:r>
+          </w:p>
+        </w:tc>
+        <w:tc>
+          <w:tcPr>
+            <w:cnfStyle w:val="000000000000" w:firstRow="0" w:lastRow="0" w:firstColumn="0" w:lastColumn="0" w:oddVBand="0" w:evenVBand="0" w:oddHBand="0" w:evenHBand="0" w:firstRowFirstColumn="0" w:firstRowLastColumn="0" w:lastRowFirstColumn="0" w:lastRowLastColumn="0"/>
+            <w:tcW w:w="3360" w:type="dxa"/>
+            <w:tcMar/>
+            <w:vAlign w:val="center"/>
+          </w:tcPr>
+          <w:p w14:noSpellErr="1">
+            <w:pPr>
+              <w:jc w:val="center"/>
+            </w:pPr>
+            <w:r>
+              <w:rPr>
+                <w:rFonts w:ascii="Calibri Light" w:hAnsi="Calibri Light" w:eastAsia="Calibri Light" w:cs="Calibri Light"/>
+                <w:color w:val="1F4D78" w:themeColor="accent1" w:themeTint="FF" w:themeShade="7F"/>
+                <w:sz w:val="22"/>
+                <w:szCs w:val="22"/>
+              </w:rPr>
+              <w:t>▣</w:t>
+            </w:r>
+            <w:r>
+              <w:rPr>
+                <w:rFonts w:ascii="Calibri Light" w:hAnsi="Calibri Light" w:eastAsia="Calibri Light" w:cs="Calibri Light"/>
+                <w:color w:val="1F4D78" w:themeColor="accent1" w:themeTint="FF" w:themeShade="7F"/>
+                <w:sz w:val="22"/>
+                <w:szCs w:val="22"/>
+              </w:rPr>
+              <w:t>▣</w:t>
+            </w:r>
+            <w:r>
+              <w:rPr>
+                <w:rFonts w:ascii="Calibri Light" w:hAnsi="Calibri Light" w:eastAsia="Calibri Light" w:cs="Calibri Light"/>
+                <w:color w:val="1F4D78" w:themeColor="accent1" w:themeTint="FF" w:themeShade="7F"/>
+                <w:sz w:val="22"/>
+                <w:szCs w:val="22"/>
+              </w:rPr>
+              <w:t>▣</w:t>
+            </w:r>
+            <w:r>
+              <w:rPr>
+                <w:rFonts w:ascii="Calibri Light" w:hAnsi="Calibri Light" w:eastAsia="Calibri Light" w:cs="Calibri Light"/>
+                <w:color w:val="1F4D78" w:themeColor="accent1" w:themeTint="FF" w:themeShade="7F"/>
+                <w:sz w:val="22"/>
+                <w:szCs w:val="22"/>
+              </w:rPr>
+              <w:t>▣</w:t>
+            </w:r>
+            <w:r>
+              <w:rPr>
+                <w:rFonts w:ascii="Calibri Light" w:hAnsi="Calibri Light" w:eastAsia="Calibri Light" w:cs="Calibri Light"/>
+                <w:color w:val="1F4D78" w:themeColor="accent1" w:themeTint="FF" w:themeShade="7F"/>
+                <w:sz w:val="22"/>
+                <w:szCs w:val="22"/>
+              </w:rPr>
+              <w:t>▣</w:t>
+            </w:r>
+          </w:p>
+        </w:tc>
+        <w:tc>
+          <w:tcPr>
+            <w:cnfStyle w:val="000000000000" w:firstRow="0" w:lastRow="0" w:firstColumn="0" w:lastColumn="0" w:oddVBand="0" w:evenVBand="0" w:oddHBand="0" w:evenHBand="0" w:firstRowFirstColumn="0" w:firstRowLastColumn="0" w:lastRowFirstColumn="0" w:lastRowLastColumn="0"/>
+            <w:tcW w:w="2310" w:type="dxa"/>
+            <w:tcMar/>
+            <w:vAlign w:val="center"/>
+          </w:tcPr>
+          <w:p w14:noSpellErr="1">
+            <w:pPr>
+              <w:jc w:val="center"/>
+            </w:pPr>
+            <w:r>
+              <w:rPr>
+                <w:rFonts w:ascii="Calibri Light" w:hAnsi="Calibri Light" w:eastAsia="Calibri Light" w:cs="Calibri Light"/>
+                <w:color w:val="70AD47" w:themeColor="accent6" w:themeTint="FF" w:themeShade="FF"/>
+                <w:sz w:val="22"/>
+                <w:szCs w:val="22"/>
+              </w:rPr>
+              <w:t>✓</w:t>
+            </w:r>
+          </w:p>
+        </w:tc>
+      </w:tr>
+      <w:tr>
+        <w:tc>
+          <w:tcPr>
+            <w:cnfStyle w:val="001000000000" w:firstRow="0" w:lastRow="0" w:firstColumn="1" w:lastColumn="0" w:oddVBand="0" w:evenVBand="0" w:oddHBand="0" w:evenHBand="0" w:firstRowFirstColumn="0" w:firstRowLastColumn="0" w:lastRowFirstColumn="0" w:lastRowLastColumn="0"/>
+            <w:tcW w:w="3765" w:type="dxa"/>
+            <w:tcMar/>
+          </w:tcPr>
+          <w:p w14:noSpellErr="1">
+            <w:pPr>
+              <w:pStyle w:val="Normal"/>
+            </w:pPr>
+            <w:r>
+              <w:rPr>
+                <w:rFonts w:ascii="Calibri Light" w:hAnsi="Calibri Light" w:eastAsia="Calibri Light" w:cs="Calibri Light"/>
+                <w:b w:val="0"/>
+                <w:bCs w:val="0"/>
               </w:rPr>
               <w:t>Bootstrap</w:t>
             </w:r>
@@ -3978,6 +4262,8 @@
             <w:r>
               <w:rPr>
                 <w:rFonts w:ascii="Calibri Light" w:hAnsi="Calibri Light" w:eastAsia="Calibri Light" w:cs="Calibri Light"/>
+                <w:b w:val="0"/>
+                <w:bCs w:val="0"/>
               </w:rPr>
               <w:t>jQuery (all versions)</w:t>
             </w:r>
@@ -4086,6 +4372,8 @@
             <w:r>
               <w:rPr>
                 <w:rFonts w:ascii="Calibri Light" w:hAnsi="Calibri Light" w:eastAsia="Calibri Light" w:cs="Calibri Light"/>
+                <w:b w:val="0"/>
+                <w:bCs w:val="0"/>
               </w:rPr>
               <w:t>D3</w:t>
             </w:r>
@@ -4186,6 +4474,8 @@
             <w:r>
               <w:rPr>
                 <w:rFonts w:ascii="Calibri Light" w:hAnsi="Calibri Light" w:eastAsia="Calibri Light" w:cs="Calibri Light"/>
+                <w:b w:val="0"/>
+                <w:bCs w:val="0"/>
               </w:rPr>
               <w:t>React</w:t>
             </w:r>
@@ -4452,6 +4742,8 @@
             <w:r>
               <w:rPr>
                 <w:rFonts w:ascii="Calibri Light" w:hAnsi="Calibri Light" w:eastAsia="Calibri Light" w:cs="Calibri Light"/>
+                <w:b w:val="0"/>
+                <w:bCs w:val="0"/>
               </w:rPr>
               <w:t>HTML5</w:t>
             </w:r>
@@ -4560,6 +4852,8 @@
             <w:r>
               <w:rPr>
                 <w:rFonts w:ascii="Calibri Light" w:hAnsi="Calibri Light" w:eastAsia="Calibri Light" w:cs="Calibri Light"/>
+                <w:b w:val="0"/>
+                <w:bCs w:val="0"/>
               </w:rPr>
               <w:t>CSS3</w:t>
             </w:r>
@@ -4660,6 +4954,8 @@
             <w:r>
               <w:rPr>
                 <w:rFonts w:ascii="Calibri Light" w:hAnsi="Calibri Light" w:eastAsia="Calibri Light" w:cs="Calibri Light"/>
+                <w:b w:val="0"/>
+                <w:bCs w:val="0"/>
               </w:rPr>
               <w:t>RESTful APIs</w:t>
             </w:r>
@@ -4760,6 +5056,8 @@
             <w:r>
               <w:rPr>
                 <w:rFonts w:ascii="Calibri Light" w:hAnsi="Calibri Light" w:eastAsia="Calibri Light" w:cs="Calibri Light"/>
+                <w:b w:val="0"/>
+                <w:bCs w:val="0"/>
               </w:rPr>
               <w:t>SASS</w:t>
             </w:r>
@@ -4860,6 +5158,8 @@
             <w:r>
               <w:rPr>
                 <w:rFonts w:ascii="Calibri Light" w:hAnsi="Calibri Light" w:eastAsia="Calibri Light" w:cs="Calibri Light"/>
+                <w:b w:val="0"/>
+                <w:bCs w:val="0"/>
               </w:rPr>
               <w:t>Web Components</w:t>
             </w:r>
@@ -4901,7 +5201,7 @@
                 <w:sz w:val="22"/>
                 <w:szCs w:val="22"/>
               </w:rPr>
-              <w:t>□</w:t>
+              <w:t>▣</w:t>
             </w:r>
             <w:r>
               <w:rPr>
@@ -4937,10 +5237,11 @@
             <w:r>
               <w:rPr>
                 <w:rFonts w:ascii="Calibri Light" w:hAnsi="Calibri Light" w:eastAsia="Calibri Light" w:cs="Calibri Light"/>
-                <w:sz w:val="22"/>
-                <w:szCs w:val="22"/>
-              </w:rPr>
-              <w:t xml:space="preserve">✕ </w:t>
+                <w:color w:val="6FAC47"/>
+                <w:sz w:val="22"/>
+                <w:szCs w:val="22"/>
+              </w:rPr>
+              <w:t>✓</w:t>
             </w:r>
           </w:p>
         </w:tc>
@@ -4995,6 +5296,432 @@
           <w:szCs w:val="20"/>
         </w:rPr>
         <w:t>Web Technology</w:t>
+      </w:r>
+      <w:r>
+        <w:rPr>
+          <w:rFonts w:ascii="Calibri Light" w:hAnsi="Calibri Light" w:eastAsia="Calibri Light" w:cs="Calibri Light"/>
+          <w:sz w:val="20"/>
+          <w:szCs w:val="20"/>
+        </w:rPr>
+        <w:t xml:space="preserve"> Experience</w:t>
+      </w:r>
+      <w:r>
+        <w:rPr>
+          <w:rFonts w:ascii="Calibri Light" w:hAnsi="Calibri Light" w:eastAsia="Calibri Light" w:cs="Calibri Light"/>
+          <w:sz w:val="20"/>
+          <w:szCs w:val="20"/>
+        </w:rPr>
+        <w:t xml:space="preserve"> Overview</w:t>
+      </w:r>
+    </w:p>
+    <w:p w14:noSpellErr="1">
+      <w:pPr>
+        <w:pStyle w:val="Normal"/>
+      </w:pPr>
+    </w:p>
+    <w:tbl>
+      <w:tblPr>
+        <w:tblStyle w:val="GridTable4-Accent1"/>
+        <w:tblW w:w="9420" w:type="dxa"/>
+        <w:tblInd w:w="0" w:type="dxa"/>
+        <w:tblLook w:val="04A0" w:firstRow="1" w:lastRow="0" w:firstColumn="1" w:lastColumn="0" w:noHBand="0" w:noVBand="1"/>
+      </w:tblPr>
+      <w:tblGrid>
+        <w:gridCol w:w="3705"/>
+        <w:gridCol w:w="3405"/>
+        <w:gridCol w:w="2310"/>
+      </w:tblGrid>
+      <w:tr>
+        <w:tc>
+          <w:tcPr>
+            <w:cnfStyle w:val="001000000000" w:firstRow="0" w:lastRow="0" w:firstColumn="1" w:lastColumn="0" w:oddVBand="0" w:evenVBand="0" w:oddHBand="0" w:evenHBand="0" w:firstRowFirstColumn="0" w:firstRowLastColumn="0" w:lastRowFirstColumn="0" w:lastRowLastColumn="0"/>
+            <w:tcW w:w="3705" w:type="dxa"/>
+            <w:tcMar/>
+          </w:tcPr>
+          <w:p w14:noSpellErr="1">
+            <w:pPr>
+              <w:pStyle w:val="Normal"/>
+            </w:pPr>
+            <w:r>
+              <w:rPr>
+                <w:rFonts w:ascii="Calibri Light" w:hAnsi="Calibri Light" w:eastAsia="Calibri Light" w:cs="Calibri Light"/>
+              </w:rPr>
+              <w:t>Technology</w:t>
+            </w:r>
+          </w:p>
+        </w:tc>
+        <w:tc>
+          <w:tcPr>
+            <w:cnfStyle w:val="000000000000" w:firstRow="0" w:lastRow="0" w:firstColumn="0" w:lastColumn="0" w:oddVBand="0" w:evenVBand="0" w:oddHBand="0" w:evenHBand="0" w:firstRowFirstColumn="0" w:firstRowLastColumn="0" w:lastRowFirstColumn="0" w:lastRowLastColumn="0"/>
+            <w:tcW w:w="3405" w:type="dxa"/>
+            <w:tcMar/>
+            <w:vAlign w:val="center"/>
+          </w:tcPr>
+          <w:p w14:noSpellErr="1">
+            <w:pPr>
+              <w:pStyle w:val="Normal"/>
+              <w:jc w:val="center"/>
+            </w:pPr>
+            <w:r>
+              <w:rPr>
+                <w:rFonts w:ascii="Calibri Light" w:hAnsi="Calibri Light" w:eastAsia="Calibri Light" w:cs="Calibri Light"/>
+              </w:rPr>
+              <w:t>Proficiency Level</w:t>
+            </w:r>
+          </w:p>
+        </w:tc>
+        <w:tc>
+          <w:tcPr>
+            <w:cnfStyle w:val="000000000000" w:firstRow="0" w:lastRow="0" w:firstColumn="0" w:lastColumn="0" w:oddVBand="0" w:evenVBand="0" w:oddHBand="0" w:evenHBand="0" w:firstRowFirstColumn="0" w:firstRowLastColumn="0" w:lastRowFirstColumn="0" w:lastRowLastColumn="0"/>
+            <w:tcW w:w="2310" w:type="dxa"/>
+            <w:tcMar/>
+            <w:vAlign w:val="center"/>
+          </w:tcPr>
+          <w:p w14:noSpellErr="1">
+            <w:pPr>
+              <w:pStyle w:val="Normal"/>
+              <w:bidi w:val="0"/>
+              <w:spacing w:before="0" w:beforeAutospacing="off" w:after="0" w:afterAutospacing="off" w:line="240" w:lineRule="auto"/>
+              <w:ind w:left="0" w:right="0"/>
+              <w:jc w:val="center"/>
+            </w:pPr>
+            <w:r>
+              <w:rPr>
+                <w:rFonts w:ascii="Calibri Light" w:hAnsi="Calibri Light" w:eastAsia="Calibri Light" w:cs="Calibri Light"/>
+                <w:sz w:val="16"/>
+                <w:szCs w:val="16"/>
+              </w:rPr>
+              <w:t>Used In Production</w:t>
+            </w:r>
+          </w:p>
+        </w:tc>
+      </w:tr>
+      <w:tr>
+        <w:tc>
+          <w:tcPr>
+            <w:cnfStyle w:val="001000000000" w:firstRow="0" w:lastRow="0" w:firstColumn="1" w:lastColumn="0" w:oddVBand="0" w:evenVBand="0" w:oddHBand="0" w:evenHBand="0" w:firstRowFirstColumn="0" w:firstRowLastColumn="0" w:lastRowFirstColumn="0" w:lastRowLastColumn="0"/>
+            <w:tcW w:w="3705" w:type="dxa"/>
+            <w:tcMar/>
+          </w:tcPr>
+          <w:p>
+            <w:pPr>
+              <w:pStyle w:val="Normal"/>
+            </w:pPr>
+            <w:r>
+              <w:rPr>
+                <w:rFonts w:ascii="Calibri Light" w:hAnsi="Calibri Light" w:eastAsia="Calibri Light" w:cs="Calibri Light"/>
+                <w:b w:val="0"/>
+                <w:bCs w:val="0"/>
+              </w:rPr>
+              <w:t xml:space="preserve">Relational </w:t>
+            </w:r>
+          </w:p>
+          <w:p w14:noSpellErr="1">
+            <w:pPr>
+              <w:pStyle w:val="Normal"/>
+            </w:pPr>
+            <w:r>
+              <w:rPr>
+                <w:rFonts w:ascii="Calibri Light" w:hAnsi="Calibri Light" w:eastAsia="Calibri Light" w:cs="Calibri Light"/>
+                <w:b w:val="0"/>
+                <w:bCs w:val="0"/>
+                <w:i w:val="1"/>
+                <w:iCs w:val="1"/>
+                <w:sz w:val="16"/>
+                <w:szCs w:val="16"/>
+              </w:rPr>
+              <w:t>(MySQL)</w:t>
+            </w:r>
+          </w:p>
+        </w:tc>
+        <w:tc>
+          <w:tcPr>
+            <w:cnfStyle w:val="000000000000" w:firstRow="0" w:lastRow="0" w:firstColumn="0" w:lastColumn="0" w:oddVBand="0" w:evenVBand="0" w:oddHBand="0" w:evenHBand="0" w:firstRowFirstColumn="0" w:firstRowLastColumn="0" w:lastRowFirstColumn="0" w:lastRowLastColumn="0"/>
+            <w:tcW w:w="3405" w:type="dxa"/>
+            <w:tcMar/>
+            <w:vAlign w:val="center"/>
+          </w:tcPr>
+          <w:p w14:noSpellErr="1">
+            <w:pPr>
+              <w:jc w:val="center"/>
+            </w:pPr>
+            <w:r>
+              <w:rPr>
+                <w:rFonts w:ascii="Calibri Light" w:hAnsi="Calibri Light" w:eastAsia="Calibri Light" w:cs="Calibri Light"/>
+                <w:color w:val="1F3763" w:themeColor="accent5" w:themeTint="FF" w:themeShade="7F"/>
+                <w:sz w:val="22"/>
+                <w:szCs w:val="22"/>
+              </w:rPr>
+              <w:t>▣</w:t>
+            </w:r>
+            <w:r>
+              <w:rPr>
+                <w:rFonts w:ascii="Calibri Light" w:hAnsi="Calibri Light" w:eastAsia="Calibri Light" w:cs="Calibri Light"/>
+                <w:color w:val="1F3763" w:themeColor="accent5" w:themeTint="FF" w:themeShade="7F"/>
+                <w:sz w:val="22"/>
+                <w:szCs w:val="22"/>
+              </w:rPr>
+              <w:t>▣</w:t>
+            </w:r>
+            <w:r>
+              <w:rPr>
+                <w:rFonts w:ascii="Calibri Light" w:hAnsi="Calibri Light" w:eastAsia="Calibri Light" w:cs="Calibri Light"/>
+                <w:color w:val="1F4D78" w:themeColor="accent1" w:themeTint="FF" w:themeShade="7F"/>
+                <w:sz w:val="22"/>
+                <w:szCs w:val="22"/>
+              </w:rPr>
+              <w:t>▣</w:t>
+            </w:r>
+            <w:r>
+              <w:rPr>
+                <w:rFonts w:ascii="Calibri Light" w:hAnsi="Calibri Light" w:eastAsia="Calibri Light" w:cs="Calibri Light"/>
+                <w:color w:val="1F3763" w:themeColor="accent5" w:themeTint="FF" w:themeShade="7F"/>
+                <w:sz w:val="22"/>
+                <w:szCs w:val="22"/>
+              </w:rPr>
+              <w:t>□</w:t>
+            </w:r>
+            <w:r>
+              <w:rPr>
+                <w:rFonts w:ascii="Calibri Light" w:hAnsi="Calibri Light" w:eastAsia="Calibri Light" w:cs="Calibri Light"/>
+                <w:color w:val="1F3763" w:themeColor="accent5" w:themeTint="FF" w:themeShade="7F"/>
+                <w:sz w:val="22"/>
+                <w:szCs w:val="22"/>
+              </w:rPr>
+              <w:t>□</w:t>
+            </w:r>
+          </w:p>
+        </w:tc>
+        <w:tc>
+          <w:tcPr>
+            <w:cnfStyle w:val="000000000000" w:firstRow="0" w:lastRow="0" w:firstColumn="0" w:lastColumn="0" w:oddVBand="0" w:evenVBand="0" w:oddHBand="0" w:evenHBand="0" w:firstRowFirstColumn="0" w:firstRowLastColumn="0" w:lastRowFirstColumn="0" w:lastRowLastColumn="0"/>
+            <w:tcW w:w="2310" w:type="dxa"/>
+            <w:tcMar/>
+            <w:vAlign w:val="center"/>
+          </w:tcPr>
+          <w:p w14:noSpellErr="1">
+            <w:pPr>
+              <w:jc w:val="center"/>
+            </w:pPr>
+            <w:r>
+              <w:rPr>
+                <w:rFonts w:ascii="Calibri Light" w:hAnsi="Calibri Light" w:eastAsia="Calibri Light" w:cs="Calibri Light"/>
+                <w:color w:val="70AD47" w:themeColor="accent6" w:themeTint="FF" w:themeShade="FF"/>
+                <w:sz w:val="22"/>
+                <w:szCs w:val="22"/>
+              </w:rPr>
+              <w:t xml:space="preserve">✓ </w:t>
+            </w:r>
+          </w:p>
+        </w:tc>
+      </w:tr>
+      <w:tr>
+        <w:tc>
+          <w:tcPr>
+            <w:cnfStyle w:val="001000000000" w:firstRow="0" w:lastRow="0" w:firstColumn="1" w:lastColumn="0" w:oddVBand="0" w:evenVBand="0" w:oddHBand="0" w:evenHBand="0" w:firstRowFirstColumn="0" w:firstRowLastColumn="0" w:lastRowFirstColumn="0" w:lastRowLastColumn="0"/>
+            <w:tcW w:w="3705" w:type="dxa"/>
+            <w:tcMar/>
+          </w:tcPr>
+          <w:p>
+            <w:pPr>
+              <w:pStyle w:val="Normal"/>
+              <w:bidi w:val="0"/>
+              <w:spacing w:before="0" w:beforeAutospacing="off" w:after="0" w:afterAutospacing="off" w:line="240" w:lineRule="auto"/>
+              <w:ind w:left="0" w:right="0"/>
+              <w:jc w:val="left"/>
+            </w:pPr>
+            <w:r>
+              <w:rPr>
+                <w:rFonts w:ascii="Calibri Light" w:hAnsi="Calibri Light" w:eastAsia="Calibri Light" w:cs="Calibri Light"/>
+                <w:b w:val="0"/>
+                <w:bCs w:val="0"/>
+                <w:sz w:val="22"/>
+                <w:szCs w:val="22"/>
+              </w:rPr>
+              <w:t xml:space="preserve">Key-value </w:t>
+            </w:r>
+          </w:p>
+          <w:p w14:noSpellErr="1">
+            <w:pPr>
+              <w:pStyle w:val="Normal"/>
+              <w:bidi w:val="0"/>
+              <w:spacing w:before="0" w:beforeAutospacing="off" w:after="0" w:afterAutospacing="off" w:line="240" w:lineRule="auto"/>
+              <w:ind w:left="0" w:right="0"/>
+              <w:jc w:val="left"/>
+            </w:pPr>
+            <w:r>
+              <w:rPr>
+                <w:rFonts w:ascii="Calibri Light" w:hAnsi="Calibri Light" w:eastAsia="Calibri Light" w:cs="Calibri Light"/>
+                <w:b w:val="0"/>
+                <w:bCs w:val="0"/>
+                <w:sz w:val="16"/>
+                <w:szCs w:val="16"/>
+              </w:rPr>
+              <w:t>(</w:t>
+            </w:r>
+            <w:r>
+              <w:rPr>
+                <w:rFonts w:ascii="Calibri Light" w:hAnsi="Calibri Light" w:eastAsia="Calibri Light" w:cs="Calibri Light"/>
+                <w:b w:val="0"/>
+                <w:bCs w:val="0"/>
+                <w:sz w:val="16"/>
+                <w:szCs w:val="16"/>
+              </w:rPr>
+              <w:t>Firebase</w:t>
+            </w:r>
+            <w:r>
+              <w:rPr>
+                <w:rFonts w:ascii="Calibri Light" w:hAnsi="Calibri Light" w:eastAsia="Calibri Light" w:cs="Calibri Light"/>
+                <w:b w:val="0"/>
+                <w:bCs w:val="0"/>
+                <w:sz w:val="16"/>
+                <w:szCs w:val="16"/>
+              </w:rPr>
+              <w:t>, MongoDB</w:t>
+            </w:r>
+            <w:r>
+              <w:rPr>
+                <w:rFonts w:ascii="Calibri Light" w:hAnsi="Calibri Light" w:eastAsia="Calibri Light" w:cs="Calibri Light"/>
+                <w:b w:val="0"/>
+                <w:bCs w:val="0"/>
+                <w:sz w:val="16"/>
+                <w:szCs w:val="16"/>
+              </w:rPr>
+              <w:t>)</w:t>
+            </w:r>
+          </w:p>
+        </w:tc>
+        <w:tc>
+          <w:tcPr>
+            <w:cnfStyle w:val="000000000000" w:firstRow="0" w:lastRow="0" w:firstColumn="0" w:lastColumn="0" w:oddVBand="0" w:evenVBand="0" w:oddHBand="0" w:evenHBand="0" w:firstRowFirstColumn="0" w:firstRowLastColumn="0" w:lastRowFirstColumn="0" w:lastRowLastColumn="0"/>
+            <w:tcW w:w="3405" w:type="dxa"/>
+            <w:tcMar/>
+            <w:vAlign w:val="center"/>
+          </w:tcPr>
+          <w:p w14:noSpellErr="1">
+            <w:pPr>
+              <w:jc w:val="center"/>
+            </w:pPr>
+            <w:r>
+              <w:rPr>
+                <w:rFonts w:ascii="Calibri Light" w:hAnsi="Calibri Light" w:eastAsia="Calibri Light" w:cs="Calibri Light"/>
+                <w:color w:val="1F3763" w:themeColor="accent5" w:themeTint="FF" w:themeShade="7F"/>
+                <w:sz w:val="22"/>
+                <w:szCs w:val="22"/>
+              </w:rPr>
+              <w:t>▣</w:t>
+            </w:r>
+            <w:r>
+              <w:rPr>
+                <w:rFonts w:ascii="Calibri Light" w:hAnsi="Calibri Light" w:eastAsia="Calibri Light" w:cs="Calibri Light"/>
+                <w:color w:val="1F3763" w:themeColor="accent5" w:themeTint="FF" w:themeShade="7F"/>
+                <w:sz w:val="22"/>
+                <w:szCs w:val="22"/>
+              </w:rPr>
+              <w:t>▣</w:t>
+            </w:r>
+            <w:r>
+              <w:rPr>
+                <w:rFonts w:ascii="Calibri Light" w:hAnsi="Calibri Light" w:eastAsia="Calibri Light" w:cs="Calibri Light"/>
+                <w:color w:val="1F3763" w:themeColor="accent5" w:themeTint="FF" w:themeShade="7F"/>
+                <w:sz w:val="22"/>
+                <w:szCs w:val="22"/>
+              </w:rPr>
+              <w:t>▣</w:t>
+            </w:r>
+            <w:r>
+              <w:rPr>
+                <w:rFonts w:ascii="Calibri Light" w:hAnsi="Calibri Light" w:eastAsia="Calibri Light" w:cs="Calibri Light"/>
+                <w:color w:val="1F3763" w:themeColor="accent5" w:themeTint="FF" w:themeShade="7F"/>
+                <w:sz w:val="22"/>
+                <w:szCs w:val="22"/>
+              </w:rPr>
+              <w:t>▣</w:t>
+            </w:r>
+            <w:r>
+              <w:rPr>
+                <w:rFonts w:ascii="Calibri Light" w:hAnsi="Calibri Light" w:eastAsia="Calibri Light" w:cs="Calibri Light"/>
+                <w:color w:val="1F3763" w:themeColor="accent5" w:themeTint="FF" w:themeShade="7F"/>
+                <w:sz w:val="22"/>
+                <w:szCs w:val="22"/>
+              </w:rPr>
+              <w:t>□</w:t>
+            </w:r>
+          </w:p>
+        </w:tc>
+        <w:tc>
+          <w:tcPr>
+            <w:cnfStyle w:val="000000000000" w:firstRow="0" w:lastRow="0" w:firstColumn="0" w:lastColumn="0" w:oddVBand="0" w:evenVBand="0" w:oddHBand="0" w:evenHBand="0" w:firstRowFirstColumn="0" w:firstRowLastColumn="0" w:lastRowFirstColumn="0" w:lastRowLastColumn="0"/>
+            <w:tcW w:w="2310" w:type="dxa"/>
+            <w:tcMar/>
+            <w:vAlign w:val="center"/>
+          </w:tcPr>
+          <w:p w14:noSpellErr="1">
+            <w:pPr>
+              <w:jc w:val="center"/>
+            </w:pPr>
+            <w:r>
+              <w:rPr>
+                <w:rFonts w:ascii="Calibri Light" w:hAnsi="Calibri Light" w:eastAsia="Calibri Light" w:cs="Calibri Light"/>
+                <w:color w:val="70AD47" w:themeColor="accent6" w:themeTint="FF" w:themeShade="FF"/>
+                <w:sz w:val="22"/>
+                <w:szCs w:val="22"/>
+              </w:rPr>
+              <w:t xml:space="preserve">✓ </w:t>
+            </w:r>
+          </w:p>
+        </w:tc>
+      </w:tr>
+    </w:tbl>
+    <w:p w14:noSpellErr="1">
+      <w:pPr>
+        <w:pStyle w:val="Normal"/>
+      </w:pPr>
+      <w:r>
+        <w:rPr>
+          <w:rFonts w:ascii="Calibri Light" w:hAnsi="Calibri Light" w:eastAsia="Calibri Light" w:cs="Calibri Light"/>
+          <w:b w:val="1"/>
+          <w:bCs w:val="1"/>
+          <w:sz w:val="20"/>
+          <w:szCs w:val="20"/>
+        </w:rPr>
+        <w:t xml:space="preserve">Table </w:t>
+      </w:r>
+      <w:r>
+        <w:rPr>
+          <w:rFonts w:ascii="Calibri Light" w:hAnsi="Calibri Light" w:eastAsia="Calibri Light" w:cs="Calibri Light"/>
+          <w:b w:val="1"/>
+          <w:bCs w:val="1"/>
+          <w:sz w:val="20"/>
+          <w:szCs w:val="20"/>
+        </w:rPr>
+        <w:t>5</w:t>
+      </w:r>
+      <w:r>
+        <w:rPr>
+          <w:rFonts w:ascii="Calibri Light" w:hAnsi="Calibri Light" w:eastAsia="Calibri Light" w:cs="Calibri Light"/>
+          <w:b w:val="1"/>
+          <w:bCs w:val="1"/>
+          <w:sz w:val="20"/>
+          <w:szCs w:val="20"/>
+        </w:rPr>
+        <w:t>:</w:t>
+      </w:r>
+      <w:r>
+        <w:rPr>
+          <w:rFonts w:ascii="Calibri Light" w:hAnsi="Calibri Light" w:eastAsia="Calibri Light" w:cs="Calibri Light"/>
+          <w:sz w:val="20"/>
+          <w:szCs w:val="20"/>
+        </w:rPr>
+        <w:t xml:space="preserve"> </w:t>
+      </w:r>
+      <w:r>
+        <w:rPr>
+          <w:rFonts w:ascii="Calibri Light" w:hAnsi="Calibri Light" w:eastAsia="Calibri Light" w:cs="Calibri Light"/>
+          <w:sz w:val="20"/>
+          <w:szCs w:val="20"/>
+        </w:rPr>
+        <w:t>Data Technology</w:t>
       </w:r>
       <w:r>
         <w:rPr>
@@ -5026,15 +5753,15 @@
         <w:tblLook w:val="04A0" w:firstRow="1" w:lastRow="0" w:firstColumn="1" w:lastColumn="0" w:noHBand="0" w:noVBand="1"/>
       </w:tblPr>
       <w:tblGrid>
-        <w:gridCol w:w="4065"/>
-        <w:gridCol w:w="3060"/>
+        <w:gridCol w:w="3630"/>
+        <w:gridCol w:w="3480"/>
         <w:gridCol w:w="2310"/>
       </w:tblGrid>
       <w:tr>
         <w:tc>
           <w:tcPr>
             <w:cnfStyle w:val="001000000000" w:firstRow="0" w:lastRow="0" w:firstColumn="1" w:lastColumn="0" w:oddVBand="0" w:evenVBand="0" w:oddHBand="0" w:evenHBand="0" w:firstRowFirstColumn="0" w:firstRowLastColumn="0" w:lastRowFirstColumn="0" w:lastRowLastColumn="0"/>
-            <w:tcW w:w="4065" w:type="dxa"/>
+            <w:tcW w:w="3630" w:type="dxa"/>
             <w:tcMar/>
           </w:tcPr>
           <w:p w14:noSpellErr="1">
@@ -5052,7 +5779,7 @@
         <w:tc>
           <w:tcPr>
             <w:cnfStyle w:val="000000000000" w:firstRow="0" w:lastRow="0" w:firstColumn="0" w:lastColumn="0" w:oddVBand="0" w:evenVBand="0" w:oddHBand="0" w:evenHBand="0" w:firstRowFirstColumn="0" w:firstRowLastColumn="0" w:lastRowFirstColumn="0" w:lastRowLastColumn="0"/>
-            <w:tcW w:w="3060" w:type="dxa"/>
+            <w:tcW w:w="3480" w:type="dxa"/>
             <w:tcMar/>
             <w:vAlign w:val="center"/>
           </w:tcPr>
@@ -5099,25 +5826,56 @@
         <w:tc>
           <w:tcPr>
             <w:cnfStyle w:val="001000000000" w:firstRow="0" w:lastRow="0" w:firstColumn="1" w:lastColumn="0" w:oddVBand="0" w:evenVBand="0" w:oddHBand="0" w:evenHBand="0" w:firstRowFirstColumn="0" w:firstRowLastColumn="0" w:lastRowFirstColumn="0" w:lastRowLastColumn="0"/>
-            <w:tcW w:w="4065" w:type="dxa"/>
+            <w:tcW w:w="3630" w:type="dxa"/>
             <w:tcMar/>
           </w:tcPr>
           <w:p w14:noSpellErr="1">
             <w:pPr>
               <w:pStyle w:val="Normal"/>
-            </w:pPr>
-            <w:r>
-              <w:rPr>
-                <w:rFonts w:ascii="Calibri Light" w:hAnsi="Calibri Light" w:eastAsia="Calibri Light" w:cs="Calibri Light"/>
-              </w:rPr>
-              <w:t>Relational (MySQL)</w:t>
+              <w:jc w:val="left"/>
+            </w:pPr>
+            <w:r>
+              <w:rPr>
+                <w:rFonts w:ascii="Calibri Light" w:hAnsi="Calibri Light" w:eastAsia="Calibri Light" w:cs="Calibri Light"/>
+                <w:b w:val="0"/>
+                <w:bCs w:val="0"/>
+                <w:sz w:val="22"/>
+                <w:szCs w:val="22"/>
+              </w:rPr>
+              <w:t>Node.js</w:t>
+            </w:r>
+            <w:r>
+              <w:rPr>
+                <w:rFonts w:ascii="Calibri Light" w:hAnsi="Calibri Light" w:eastAsia="Calibri Light" w:cs="Calibri Light"/>
+                <w:b w:val="0"/>
+                <w:bCs w:val="0"/>
+                <w:sz w:val="22"/>
+                <w:szCs w:val="22"/>
+              </w:rPr>
+              <w:t xml:space="preserve"> Ecosystem </w:t>
+            </w:r>
+          </w:p>
+          <w:p w14:noSpellErr="1">
+            <w:pPr>
+              <w:pStyle w:val="Normal"/>
+              <w:jc w:val="left"/>
+            </w:pPr>
+            <w:r>
+              <w:rPr>
+                <w:rFonts w:ascii="Calibri Light" w:hAnsi="Calibri Light" w:eastAsia="Calibri Light" w:cs="Calibri Light"/>
+                <w:b w:val="0"/>
+                <w:bCs w:val="0"/>
+                <w:sz w:val="16"/>
+                <w:szCs w:val="16"/>
+              </w:rPr>
+              <w:t>(NPM, module bundlers, webpack)</w:t>
             </w:r>
           </w:p>
         </w:tc>
         <w:tc>
           <w:tcPr>
             <w:cnfStyle w:val="000000000000" w:firstRow="0" w:lastRow="0" w:firstColumn="0" w:lastColumn="0" w:oddVBand="0" w:evenVBand="0" w:oddHBand="0" w:evenHBand="0" w:firstRowFirstColumn="0" w:firstRowLastColumn="0" w:lastRowFirstColumn="0" w:lastRowLastColumn="0"/>
-            <w:tcW w:w="3060" w:type="dxa"/>
+            <w:tcW w:w="3480" w:type="dxa"/>
             <w:tcMar/>
             <w:vAlign w:val="center"/>
           </w:tcPr>
@@ -5146,20 +5904,20 @@
             <w:r>
               <w:rPr>
                 <w:rFonts w:ascii="Calibri Light" w:hAnsi="Calibri Light" w:eastAsia="Calibri Light" w:cs="Calibri Light"/>
-                <w:color w:val="1F4D78" w:themeColor="accent1" w:themeTint="FF" w:themeShade="7F"/>
-                <w:sz w:val="22"/>
-                <w:szCs w:val="22"/>
-              </w:rPr>
-              <w:t>▣</w:t>
-            </w:r>
-            <w:r>
-              <w:rPr>
-                <w:rFonts w:ascii="Calibri Light" w:hAnsi="Calibri Light" w:eastAsia="Calibri Light" w:cs="Calibri Light"/>
-                <w:color w:val="1F3763" w:themeColor="accent5" w:themeTint="FF" w:themeShade="7F"/>
-                <w:sz w:val="22"/>
-                <w:szCs w:val="22"/>
-              </w:rPr>
-              <w:t>□</w:t>
+                <w:color w:val="1F3763" w:themeColor="accent5" w:themeTint="FF" w:themeShade="7F"/>
+                <w:sz w:val="22"/>
+                <w:szCs w:val="22"/>
+              </w:rPr>
+              <w:t>▣</w:t>
+            </w:r>
+            <w:r>
+              <w:rPr>
+                <w:rFonts w:ascii="Calibri Light" w:hAnsi="Calibri Light" w:eastAsia="Calibri Light" w:cs="Calibri Light"/>
+                <w:color w:val="1F3763" w:themeColor="accent5" w:themeTint="FF" w:themeShade="7F"/>
+                <w:sz w:val="22"/>
+                <w:szCs w:val="22"/>
+              </w:rPr>
+              <w:t>▣</w:t>
             </w:r>
             <w:r>
               <w:rPr>
@@ -5186,7 +5944,7 @@
             <w:r>
               <w:rPr>
                 <w:rFonts w:ascii="Calibri Light" w:hAnsi="Calibri Light" w:eastAsia="Calibri Light" w:cs="Calibri Light"/>
-                <w:color w:val="70AD47" w:themeColor="accent6" w:themeTint="FF" w:themeShade="FF"/>
+                <w:color w:val="6FAC47"/>
                 <w:sz w:val="22"/>
                 <w:szCs w:val="22"/>
               </w:rPr>
@@ -5199,10 +5957,10 @@
         <w:tc>
           <w:tcPr>
             <w:cnfStyle w:val="001000000000" w:firstRow="0" w:lastRow="0" w:firstColumn="1" w:lastColumn="0" w:oddVBand="0" w:evenVBand="0" w:oddHBand="0" w:evenHBand="0" w:firstRowFirstColumn="0" w:firstRowLastColumn="0" w:lastRowFirstColumn="0" w:lastRowLastColumn="0"/>
-            <w:tcW w:w="4065" w:type="dxa"/>
-            <w:tcMar/>
-          </w:tcPr>
-          <w:p>
+            <w:tcW w:w="3630" w:type="dxa"/>
+            <w:tcMar/>
+          </w:tcPr>
+          <w:p w14:noSpellErr="1">
             <w:pPr>
               <w:pStyle w:val="Normal"/>
               <w:bidi w:val="0"/>
@@ -5213,21 +5971,25 @@
             <w:r>
               <w:rPr>
                 <w:rFonts w:ascii="Calibri Light" w:hAnsi="Calibri Light" w:eastAsia="Calibri Light" w:cs="Calibri Light"/>
-              </w:rPr>
-              <w:t>Key-value (</w:t>
-            </w:r>
-            <w:r>
-              <w:rPr>
-                <w:rFonts w:ascii="Calibri Light" w:hAnsi="Calibri Light" w:eastAsia="Calibri Light" w:cs="Calibri Light"/>
-              </w:rPr>
-              <w:t>Firebase)</w:t>
+                <w:b w:val="0"/>
+                <w:bCs w:val="0"/>
+              </w:rPr>
+              <w:t>Swagger.io</w:t>
+            </w:r>
+            <w:r>
+              <w:rPr>
+                <w:rFonts w:ascii="Calibri Light" w:hAnsi="Calibri Light" w:eastAsia="Calibri Light" w:cs="Calibri Light"/>
+                <w:b w:val="0"/>
+                <w:bCs w:val="0"/>
+              </w:rPr>
+              <w:t xml:space="preserve"> API Framework</w:t>
             </w:r>
           </w:p>
         </w:tc>
         <w:tc>
           <w:tcPr>
             <w:cnfStyle w:val="000000000000" w:firstRow="0" w:lastRow="0" w:firstColumn="0" w:lastColumn="0" w:oddVBand="0" w:evenVBand="0" w:oddHBand="0" w:evenHBand="0" w:firstRowFirstColumn="0" w:firstRowLastColumn="0" w:lastRowFirstColumn="0" w:lastRowLastColumn="0"/>
-            <w:tcW w:w="3060" w:type="dxa"/>
+            <w:tcW w:w="3480" w:type="dxa"/>
             <w:tcMar/>
             <w:vAlign w:val="center"/>
           </w:tcPr>
@@ -5296,7 +6058,7 @@
             <w:r>
               <w:rPr>
                 <w:rFonts w:ascii="Calibri Light" w:hAnsi="Calibri Light" w:eastAsia="Calibri Light" w:cs="Calibri Light"/>
-                <w:color w:val="70AD47" w:themeColor="accent6" w:themeTint="FF" w:themeShade="FF"/>
+                <w:color w:val="6FAC47"/>
                 <w:sz w:val="22"/>
                 <w:szCs w:val="22"/>
               </w:rPr>
@@ -5305,96 +6067,11 @@
           </w:p>
         </w:tc>
       </w:tr>
-    </w:tbl>
-    <w:p w14:noSpellErr="1">
-      <w:pPr>
-        <w:pStyle w:val="Normal"/>
-      </w:pPr>
-      <w:r>
-        <w:rPr>
-          <w:rFonts w:ascii="Calibri Light" w:hAnsi="Calibri Light" w:eastAsia="Calibri Light" w:cs="Calibri Light"/>
-          <w:b w:val="1"/>
-          <w:bCs w:val="1"/>
-          <w:sz w:val="20"/>
-          <w:szCs w:val="20"/>
-        </w:rPr>
-        <w:t xml:space="preserve">Table </w:t>
-      </w:r>
-      <w:r>
-        <w:rPr>
-          <w:rFonts w:ascii="Calibri Light" w:hAnsi="Calibri Light" w:eastAsia="Calibri Light" w:cs="Calibri Light"/>
-          <w:b w:val="1"/>
-          <w:bCs w:val="1"/>
-          <w:sz w:val="20"/>
-          <w:szCs w:val="20"/>
-        </w:rPr>
-        <w:t>5</w:t>
-      </w:r>
-      <w:r>
-        <w:rPr>
-          <w:rFonts w:ascii="Calibri Light" w:hAnsi="Calibri Light" w:eastAsia="Calibri Light" w:cs="Calibri Light"/>
-          <w:b w:val="1"/>
-          <w:bCs w:val="1"/>
-          <w:sz w:val="20"/>
-          <w:szCs w:val="20"/>
-        </w:rPr>
-        <w:t>:</w:t>
-      </w:r>
-      <w:r>
-        <w:rPr>
-          <w:rFonts w:ascii="Calibri Light" w:hAnsi="Calibri Light" w:eastAsia="Calibri Light" w:cs="Calibri Light"/>
-          <w:sz w:val="20"/>
-          <w:szCs w:val="20"/>
-        </w:rPr>
-        <w:t xml:space="preserve"> </w:t>
-      </w:r>
-      <w:r>
-        <w:rPr>
-          <w:rFonts w:ascii="Calibri Light" w:hAnsi="Calibri Light" w:eastAsia="Calibri Light" w:cs="Calibri Light"/>
-          <w:sz w:val="20"/>
-          <w:szCs w:val="20"/>
-        </w:rPr>
-        <w:t>Data Technology</w:t>
-      </w:r>
-      <w:r>
-        <w:rPr>
-          <w:rFonts w:ascii="Calibri Light" w:hAnsi="Calibri Light" w:eastAsia="Calibri Light" w:cs="Calibri Light"/>
-          <w:sz w:val="20"/>
-          <w:szCs w:val="20"/>
-        </w:rPr>
-        <w:t xml:space="preserve"> Experience</w:t>
-      </w:r>
-      <w:r>
-        <w:rPr>
-          <w:rFonts w:ascii="Calibri Light" w:hAnsi="Calibri Light" w:eastAsia="Calibri Light" w:cs="Calibri Light"/>
-          <w:sz w:val="20"/>
-          <w:szCs w:val="20"/>
-        </w:rPr>
-        <w:t xml:space="preserve"> Overview</w:t>
-      </w:r>
-    </w:p>
-    <w:p w14:noSpellErr="1">
-      <w:pPr>
-        <w:pStyle w:val="Normal"/>
-      </w:pPr>
-    </w:p>
-    <w:tbl>
-      <w:tblPr>
-        <w:tblStyle w:val="GridTable4-Accent1"/>
-        <w:tblW w:w="0" w:type="auto"/>
-        <w:tblInd w:w="0" w:type="dxa"/>
-        <w:tblLook w:val="04A0" w:firstRow="1" w:lastRow="0" w:firstColumn="1" w:lastColumn="0" w:noHBand="0" w:noVBand="1"/>
-      </w:tblPr>
-      <w:tblGrid>
-        <w:gridCol w:w="4065"/>
-        <w:gridCol w:w="3060"/>
-        <w:gridCol w:w="2310"/>
-      </w:tblGrid>
       <w:tr>
         <w:tc>
           <w:tcPr>
             <w:cnfStyle w:val="001000000000" w:firstRow="0" w:lastRow="0" w:firstColumn="1" w:lastColumn="0" w:oddVBand="0" w:evenVBand="0" w:oddHBand="0" w:evenHBand="0" w:firstRowFirstColumn="0" w:firstRowLastColumn="0" w:lastRowFirstColumn="0" w:lastRowLastColumn="0"/>
-            <w:tcW w:w="4065" w:type="dxa"/>
+            <w:tcW w:w="3630" w:type="dxa"/>
             <w:tcMar/>
           </w:tcPr>
           <w:p w14:noSpellErr="1">
@@ -5404,28 +6081,84 @@
             <w:r>
               <w:rPr>
                 <w:rFonts w:ascii="Calibri Light" w:hAnsi="Calibri Light" w:eastAsia="Calibri Light" w:cs="Calibri Light"/>
-              </w:rPr>
-              <w:t>Technology</w:t>
+                <w:b w:val="0"/>
+                <w:bCs w:val="0"/>
+              </w:rPr>
+              <w:t>JSON</w:t>
+            </w:r>
+            <w:r>
+              <w:rPr>
+                <w:rFonts w:ascii="Calibri Light" w:hAnsi="Calibri Light" w:eastAsia="Calibri Light" w:cs="Calibri Light"/>
+                <w:b w:val="0"/>
+                <w:bCs w:val="0"/>
+              </w:rPr>
+              <w:t xml:space="preserve"> </w:t>
+            </w:r>
+            <w:r>
+              <w:rPr>
+                <w:rFonts w:ascii="Calibri Light" w:hAnsi="Calibri Light" w:eastAsia="Calibri Light" w:cs="Calibri Light"/>
+                <w:b w:val="0"/>
+                <w:bCs w:val="0"/>
+              </w:rPr>
+              <w:t>Schema</w:t>
             </w:r>
           </w:p>
         </w:tc>
         <w:tc>
           <w:tcPr>
             <w:cnfStyle w:val="000000000000" w:firstRow="0" w:lastRow="0" w:firstColumn="0" w:lastColumn="0" w:oddVBand="0" w:evenVBand="0" w:oddHBand="0" w:evenHBand="0" w:firstRowFirstColumn="0" w:firstRowLastColumn="0" w:lastRowFirstColumn="0" w:lastRowLastColumn="0"/>
-            <w:tcW w:w="3060" w:type="dxa"/>
+            <w:tcW w:w="3480" w:type="dxa"/>
             <w:tcMar/>
             <w:vAlign w:val="center"/>
           </w:tcPr>
           <w:p w14:noSpellErr="1">
             <w:pPr>
-              <w:pStyle w:val="Normal"/>
               <w:jc w:val="center"/>
             </w:pPr>
             <w:r>
               <w:rPr>
                 <w:rFonts w:ascii="Calibri Light" w:hAnsi="Calibri Light" w:eastAsia="Calibri Light" w:cs="Calibri Light"/>
-              </w:rPr>
-              <w:t>Proficiency Level</w:t>
+                <w:color w:val="1F3763" w:themeColor="accent5" w:themeTint="FF" w:themeShade="7F"/>
+                <w:sz w:val="22"/>
+                <w:szCs w:val="22"/>
+              </w:rPr>
+              <w:t>▣</w:t>
+            </w:r>
+            <w:r>
+              <w:rPr>
+                <w:rFonts w:ascii="Calibri Light" w:hAnsi="Calibri Light" w:eastAsia="Calibri Light" w:cs="Calibri Light"/>
+                <w:color w:val="1F3763" w:themeColor="accent5" w:themeTint="FF" w:themeShade="7F"/>
+                <w:sz w:val="22"/>
+                <w:szCs w:val="22"/>
+              </w:rPr>
+              <w:t>▣</w:t>
+            </w:r>
+            <w:r>
+              <w:rPr>
+                <w:rFonts w:ascii="Calibri Light" w:hAnsi="Calibri Light" w:eastAsia="Calibri Light" w:cs="Calibri Light"/>
+                <w:color w:val="1F3763" w:themeColor="accent5" w:themeTint="FF" w:themeShade="7F"/>
+                <w:sz w:val="22"/>
+                <w:szCs w:val="22"/>
+              </w:rPr>
+              <w:t>▣</w:t>
+            </w:r>
+            <w:r>
+              <w:rPr>
+                <w:rFonts w:ascii="Calibri Light" w:hAnsi="Calibri Light" w:eastAsia="Calibri Light" w:cs="Calibri Light"/>
+                <w:color w:val="1F3763" w:themeColor="accent5" w:themeTint="FF" w:themeShade="7F"/>
+                <w:sz w:val="22"/>
+                <w:szCs w:val="22"/>
+              </w:rPr>
+              <w:t>□</w:t>
+            </w:r>
+            <w:r>
+              <w:rPr>
+                <w:rFonts w:ascii="Calibri Light" w:hAnsi="Calibri Light" w:eastAsia="Calibri Light" w:cs="Calibri Light"/>
+                <w:color w:val="1F3763" w:themeColor="accent5" w:themeTint="FF" w:themeShade="7F"/>
+                <w:sz w:val="22"/>
+                <w:szCs w:val="22"/>
+              </w:rPr>
+              <w:t>□</w:t>
             </w:r>
           </w:p>
         </w:tc>
@@ -5438,19 +6171,16 @@
           </w:tcPr>
           <w:p w14:noSpellErr="1">
             <w:pPr>
-              <w:pStyle w:val="Normal"/>
-              <w:bidi w:val="0"/>
-              <w:spacing w:before="0" w:beforeAutospacing="off" w:after="0" w:afterAutospacing="off" w:line="240" w:lineRule="auto"/>
-              <w:ind w:left="0" w:right="0"/>
               <w:jc w:val="center"/>
             </w:pPr>
             <w:r>
               <w:rPr>
                 <w:rFonts w:ascii="Calibri Light" w:hAnsi="Calibri Light" w:eastAsia="Calibri Light" w:cs="Calibri Light"/>
-                <w:sz w:val="16"/>
-                <w:szCs w:val="16"/>
-              </w:rPr>
-              <w:t>Used In Production</w:t>
+                <w:color w:val="6FAC47"/>
+                <w:sz w:val="22"/>
+                <w:szCs w:val="22"/>
+              </w:rPr>
+              <w:t>✓</w:t>
             </w:r>
           </w:p>
         </w:tc>
@@ -5459,7 +6189,7 @@
         <w:tc>
           <w:tcPr>
             <w:cnfStyle w:val="001000000000" w:firstRow="0" w:lastRow="0" w:firstColumn="1" w:lastColumn="0" w:oddVBand="0" w:evenVBand="0" w:oddHBand="0" w:evenHBand="0" w:firstRowFirstColumn="0" w:firstRowLastColumn="0" w:lastRowFirstColumn="0" w:lastRowLastColumn="0"/>
-            <w:tcW w:w="4065" w:type="dxa"/>
+            <w:tcW w:w="3630" w:type="dxa"/>
             <w:tcMar/>
           </w:tcPr>
           <w:p w14:noSpellErr="1">
@@ -5469,15 +6199,17 @@
             <w:r>
               <w:rPr>
                 <w:rFonts w:ascii="Calibri Light" w:hAnsi="Calibri Light" w:eastAsia="Calibri Light" w:cs="Calibri Light"/>
-              </w:rPr>
-              <w:t>Node.js</w:t>
+                <w:b w:val="0"/>
+                <w:bCs w:val="0"/>
+              </w:rPr>
+              <w:t>MEAN Stack</w:t>
             </w:r>
           </w:p>
         </w:tc>
         <w:tc>
           <w:tcPr>
             <w:cnfStyle w:val="000000000000" w:firstRow="0" w:lastRow="0" w:firstColumn="0" w:lastColumn="0" w:oddVBand="0" w:evenVBand="0" w:oddHBand="0" w:evenHBand="0" w:firstRowFirstColumn="0" w:firstRowLastColumn="0" w:lastRowFirstColumn="0" w:lastRowLastColumn="0"/>
-            <w:tcW w:w="3060" w:type="dxa"/>
+            <w:tcW w:w="3480" w:type="dxa"/>
             <w:tcMar/>
             <w:vAlign w:val="center"/>
           </w:tcPr>
@@ -5519,7 +6251,7 @@
                 <w:sz w:val="22"/>
                 <w:szCs w:val="22"/>
               </w:rPr>
-              <w:t>▣</w:t>
+              <w:t>□</w:t>
             </w:r>
             <w:r>
               <w:rPr>
@@ -5546,415 +6278,11 @@
             <w:r>
               <w:rPr>
                 <w:rFonts w:ascii="Calibri Light" w:hAnsi="Calibri Light" w:eastAsia="Calibri Light" w:cs="Calibri Light"/>
-                <w:color w:val="6FAC47"/>
-                <w:sz w:val="22"/>
-                <w:szCs w:val="22"/>
-              </w:rPr>
-              <w:t xml:space="preserve">✓ </w:t>
-            </w:r>
-          </w:p>
-        </w:tc>
-      </w:tr>
-      <w:tr>
-        <w:tc>
-          <w:tcPr>
-            <w:cnfStyle w:val="001000000000" w:firstRow="0" w:lastRow="0" w:firstColumn="1" w:lastColumn="0" w:oddVBand="0" w:evenVBand="0" w:oddHBand="0" w:evenHBand="0" w:firstRowFirstColumn="0" w:firstRowLastColumn="0" w:lastRowFirstColumn="0" w:lastRowLastColumn="0"/>
-            <w:tcW w:w="4065" w:type="dxa"/>
-            <w:tcMar/>
-          </w:tcPr>
-          <w:p w14:noSpellErr="1">
-            <w:pPr>
-              <w:pStyle w:val="Normal"/>
-              <w:bidi w:val="0"/>
-              <w:spacing w:before="0" w:beforeAutospacing="off" w:after="0" w:afterAutospacing="off" w:line="240" w:lineRule="auto"/>
-              <w:ind w:left="0" w:right="0"/>
-              <w:jc w:val="both"/>
-            </w:pPr>
-            <w:r>
-              <w:rPr>
-                <w:rFonts w:ascii="Calibri Light" w:hAnsi="Calibri Light" w:eastAsia="Calibri Light" w:cs="Calibri Light"/>
-              </w:rPr>
-              <w:t>Swagger.io</w:t>
-            </w:r>
-          </w:p>
-        </w:tc>
-        <w:tc>
-          <w:tcPr>
-            <w:cnfStyle w:val="000000000000" w:firstRow="0" w:lastRow="0" w:firstColumn="0" w:lastColumn="0" w:oddVBand="0" w:evenVBand="0" w:oddHBand="0" w:evenHBand="0" w:firstRowFirstColumn="0" w:firstRowLastColumn="0" w:lastRowFirstColumn="0" w:lastRowLastColumn="0"/>
-            <w:tcW w:w="3060" w:type="dxa"/>
-            <w:tcMar/>
-            <w:vAlign w:val="center"/>
-          </w:tcPr>
-          <w:p w14:noSpellErr="1">
-            <w:pPr>
-              <w:jc w:val="center"/>
-            </w:pPr>
-            <w:r>
-              <w:rPr>
-                <w:rFonts w:ascii="Calibri Light" w:hAnsi="Calibri Light" w:eastAsia="Calibri Light" w:cs="Calibri Light"/>
-                <w:color w:val="1F3763" w:themeColor="accent5" w:themeTint="FF" w:themeShade="7F"/>
-                <w:sz w:val="22"/>
-                <w:szCs w:val="22"/>
-              </w:rPr>
-              <w:t>▣</w:t>
-            </w:r>
-            <w:r>
-              <w:rPr>
-                <w:rFonts w:ascii="Calibri Light" w:hAnsi="Calibri Light" w:eastAsia="Calibri Light" w:cs="Calibri Light"/>
-                <w:color w:val="1F3763" w:themeColor="accent5" w:themeTint="FF" w:themeShade="7F"/>
-                <w:sz w:val="22"/>
-                <w:szCs w:val="22"/>
-              </w:rPr>
-              <w:t>▣</w:t>
-            </w:r>
-            <w:r>
-              <w:rPr>
-                <w:rFonts w:ascii="Calibri Light" w:hAnsi="Calibri Light" w:eastAsia="Calibri Light" w:cs="Calibri Light"/>
-                <w:color w:val="1F3763" w:themeColor="accent5" w:themeTint="FF" w:themeShade="7F"/>
-                <w:sz w:val="22"/>
-                <w:szCs w:val="22"/>
-              </w:rPr>
-              <w:t>▣</w:t>
-            </w:r>
-            <w:r>
-              <w:rPr>
-                <w:rFonts w:ascii="Calibri Light" w:hAnsi="Calibri Light" w:eastAsia="Calibri Light" w:cs="Calibri Light"/>
-                <w:color w:val="1F3763" w:themeColor="accent5" w:themeTint="FF" w:themeShade="7F"/>
-                <w:sz w:val="22"/>
-                <w:szCs w:val="22"/>
-              </w:rPr>
-              <w:t>▣</w:t>
-            </w:r>
-            <w:r>
-              <w:rPr>
-                <w:rFonts w:ascii="Calibri Light" w:hAnsi="Calibri Light" w:eastAsia="Calibri Light" w:cs="Calibri Light"/>
-                <w:color w:val="1F3763" w:themeColor="accent5" w:themeTint="FF" w:themeShade="7F"/>
-                <w:sz w:val="22"/>
-                <w:szCs w:val="22"/>
-              </w:rPr>
-              <w:t>□</w:t>
-            </w:r>
-          </w:p>
-        </w:tc>
-        <w:tc>
-          <w:tcPr>
-            <w:cnfStyle w:val="000000000000" w:firstRow="0" w:lastRow="0" w:firstColumn="0" w:lastColumn="0" w:oddVBand="0" w:evenVBand="0" w:oddHBand="0" w:evenHBand="0" w:firstRowFirstColumn="0" w:firstRowLastColumn="0" w:lastRowFirstColumn="0" w:lastRowLastColumn="0"/>
-            <w:tcW w:w="2310" w:type="dxa"/>
-            <w:tcMar/>
-            <w:vAlign w:val="center"/>
-          </w:tcPr>
-          <w:p w14:noSpellErr="1">
-            <w:pPr>
-              <w:jc w:val="center"/>
-            </w:pPr>
-            <w:r>
-              <w:rPr>
-                <w:rFonts w:ascii="Calibri Light" w:hAnsi="Calibri Light" w:eastAsia="Calibri Light" w:cs="Calibri Light"/>
-                <w:color w:val="6FAC47"/>
-                <w:sz w:val="22"/>
-                <w:szCs w:val="22"/>
-              </w:rPr>
-              <w:t xml:space="preserve">✓ </w:t>
-            </w:r>
-          </w:p>
-        </w:tc>
-      </w:tr>
-      <w:tr>
-        <w:tc>
-          <w:tcPr>
-            <w:cnfStyle w:val="001000000000" w:firstRow="0" w:lastRow="0" w:firstColumn="1" w:lastColumn="0" w:oddVBand="0" w:evenVBand="0" w:oddHBand="0" w:evenHBand="0" w:firstRowFirstColumn="0" w:firstRowLastColumn="0" w:lastRowFirstColumn="0" w:lastRowLastColumn="0"/>
-            <w:tcW w:w="4065" w:type="dxa"/>
-            <w:tcMar/>
-          </w:tcPr>
-          <w:p>
-            <w:pPr>
-              <w:pStyle w:val="Normal"/>
-            </w:pPr>
-            <w:r>
-              <w:rPr>
-                <w:rFonts w:ascii="Calibri Light" w:hAnsi="Calibri Light" w:eastAsia="Calibri Light" w:cs="Calibri Light"/>
-              </w:rPr>
-              <w:t>JSONSchema</w:t>
-            </w:r>
-          </w:p>
-        </w:tc>
-        <w:tc>
-          <w:tcPr>
-            <w:cnfStyle w:val="000000000000" w:firstRow="0" w:lastRow="0" w:firstColumn="0" w:lastColumn="0" w:oddVBand="0" w:evenVBand="0" w:oddHBand="0" w:evenHBand="0" w:firstRowFirstColumn="0" w:firstRowLastColumn="0" w:lastRowFirstColumn="0" w:lastRowLastColumn="0"/>
-            <w:tcW w:w="3060" w:type="dxa"/>
-            <w:tcMar/>
-            <w:vAlign w:val="center"/>
-          </w:tcPr>
-          <w:p w14:noSpellErr="1">
-            <w:pPr>
-              <w:jc w:val="center"/>
-            </w:pPr>
-            <w:r>
-              <w:rPr>
-                <w:rFonts w:ascii="Calibri Light" w:hAnsi="Calibri Light" w:eastAsia="Calibri Light" w:cs="Calibri Light"/>
-                <w:color w:val="1F3763" w:themeColor="accent5" w:themeTint="FF" w:themeShade="7F"/>
-                <w:sz w:val="22"/>
-                <w:szCs w:val="22"/>
-              </w:rPr>
-              <w:t>▣</w:t>
-            </w:r>
-            <w:r>
-              <w:rPr>
-                <w:rFonts w:ascii="Calibri Light" w:hAnsi="Calibri Light" w:eastAsia="Calibri Light" w:cs="Calibri Light"/>
-                <w:color w:val="1F3763" w:themeColor="accent5" w:themeTint="FF" w:themeShade="7F"/>
-                <w:sz w:val="22"/>
-                <w:szCs w:val="22"/>
-              </w:rPr>
-              <w:t>▣</w:t>
-            </w:r>
-            <w:r>
-              <w:rPr>
-                <w:rFonts w:ascii="Calibri Light" w:hAnsi="Calibri Light" w:eastAsia="Calibri Light" w:cs="Calibri Light"/>
-                <w:color w:val="1F3763" w:themeColor="accent5" w:themeTint="FF" w:themeShade="7F"/>
-                <w:sz w:val="22"/>
-                <w:szCs w:val="22"/>
-              </w:rPr>
-              <w:t>▣</w:t>
-            </w:r>
-            <w:r>
-              <w:rPr>
-                <w:rFonts w:ascii="Calibri Light" w:hAnsi="Calibri Light" w:eastAsia="Calibri Light" w:cs="Calibri Light"/>
-                <w:color w:val="1F3763" w:themeColor="accent5" w:themeTint="FF" w:themeShade="7F"/>
-                <w:sz w:val="22"/>
-                <w:szCs w:val="22"/>
-              </w:rPr>
-              <w:t>□</w:t>
-            </w:r>
-            <w:r>
-              <w:rPr>
-                <w:rFonts w:ascii="Calibri Light" w:hAnsi="Calibri Light" w:eastAsia="Calibri Light" w:cs="Calibri Light"/>
-                <w:color w:val="1F3763" w:themeColor="accent5" w:themeTint="FF" w:themeShade="7F"/>
-                <w:sz w:val="22"/>
-                <w:szCs w:val="22"/>
-              </w:rPr>
-              <w:t>□</w:t>
-            </w:r>
-          </w:p>
-        </w:tc>
-        <w:tc>
-          <w:tcPr>
-            <w:cnfStyle w:val="000000000000" w:firstRow="0" w:lastRow="0" w:firstColumn="0" w:lastColumn="0" w:oddVBand="0" w:evenVBand="0" w:oddHBand="0" w:evenHBand="0" w:firstRowFirstColumn="0" w:firstRowLastColumn="0" w:lastRowFirstColumn="0" w:lastRowLastColumn="0"/>
-            <w:tcW w:w="2310" w:type="dxa"/>
-            <w:tcMar/>
-            <w:vAlign w:val="center"/>
-          </w:tcPr>
-          <w:p w14:noSpellErr="1">
-            <w:pPr>
-              <w:jc w:val="center"/>
-            </w:pPr>
-            <w:r>
-              <w:rPr>
-                <w:rFonts w:ascii="Calibri Light" w:hAnsi="Calibri Light" w:eastAsia="Calibri Light" w:cs="Calibri Light"/>
-                <w:color w:val="6FAC47"/>
-                <w:sz w:val="22"/>
-                <w:szCs w:val="22"/>
-              </w:rPr>
-              <w:t>✓</w:t>
-            </w:r>
-          </w:p>
-        </w:tc>
-      </w:tr>
-      <w:tr>
-        <w:tc>
-          <w:tcPr>
-            <w:cnfStyle w:val="001000000000" w:firstRow="0" w:lastRow="0" w:firstColumn="1" w:lastColumn="0" w:oddVBand="0" w:evenVBand="0" w:oddHBand="0" w:evenHBand="0" w:firstRowFirstColumn="0" w:firstRowLastColumn="0" w:lastRowFirstColumn="0" w:lastRowLastColumn="0"/>
-            <w:tcW w:w="4065" w:type="dxa"/>
-            <w:tcMar/>
-          </w:tcPr>
-          <w:p>
-            <w:pPr>
-              <w:pStyle w:val="Normal"/>
-            </w:pPr>
-            <w:r>
-              <w:rPr>
-                <w:rFonts w:ascii="Calibri Light" w:hAnsi="Calibri Light" w:eastAsia="Calibri Light" w:cs="Calibri Light"/>
-              </w:rPr>
-              <w:t>OpenAPI</w:t>
-            </w:r>
-          </w:p>
-        </w:tc>
-        <w:tc>
-          <w:tcPr>
-            <w:cnfStyle w:val="000000000000" w:firstRow="0" w:lastRow="0" w:firstColumn="0" w:lastColumn="0" w:oddVBand="0" w:evenVBand="0" w:oddHBand="0" w:evenHBand="0" w:firstRowFirstColumn="0" w:firstRowLastColumn="0" w:lastRowFirstColumn="0" w:lastRowLastColumn="0"/>
-            <w:tcW w:w="3060" w:type="dxa"/>
-            <w:tcMar/>
-            <w:vAlign w:val="center"/>
-          </w:tcPr>
-          <w:p w14:noSpellErr="1">
-            <w:pPr>
-              <w:jc w:val="center"/>
-            </w:pPr>
-            <w:r>
-              <w:rPr>
-                <w:rFonts w:ascii="Calibri Light" w:hAnsi="Calibri Light" w:eastAsia="Calibri Light" w:cs="Calibri Light"/>
-                <w:color w:val="1F3763" w:themeColor="accent5" w:themeTint="FF" w:themeShade="7F"/>
-                <w:sz w:val="22"/>
-                <w:szCs w:val="22"/>
-              </w:rPr>
-              <w:t>▣</w:t>
-            </w:r>
-            <w:r>
-              <w:rPr>
-                <w:rFonts w:ascii="Calibri Light" w:hAnsi="Calibri Light" w:eastAsia="Calibri Light" w:cs="Calibri Light"/>
-                <w:color w:val="1F3763" w:themeColor="accent5" w:themeTint="FF" w:themeShade="7F"/>
-                <w:sz w:val="22"/>
-                <w:szCs w:val="22"/>
-              </w:rPr>
-              <w:t>▣</w:t>
-            </w:r>
-            <w:r>
-              <w:rPr>
-                <w:rFonts w:ascii="Calibri Light" w:hAnsi="Calibri Light" w:eastAsia="Calibri Light" w:cs="Calibri Light"/>
-                <w:color w:val="1F3763" w:themeColor="accent5" w:themeTint="FF" w:themeShade="7F"/>
-                <w:sz w:val="22"/>
-                <w:szCs w:val="22"/>
-              </w:rPr>
-              <w:t>▣</w:t>
-            </w:r>
-            <w:r>
-              <w:rPr>
-                <w:rFonts w:ascii="Calibri Light" w:hAnsi="Calibri Light" w:eastAsia="Calibri Light" w:cs="Calibri Light"/>
-                <w:color w:val="1F3763" w:themeColor="accent5" w:themeTint="FF" w:themeShade="7F"/>
-                <w:sz w:val="22"/>
-                <w:szCs w:val="22"/>
-              </w:rPr>
-              <w:t>□</w:t>
-            </w:r>
-            <w:r>
-              <w:rPr>
-                <w:rFonts w:ascii="Calibri Light" w:hAnsi="Calibri Light" w:eastAsia="Calibri Light" w:cs="Calibri Light"/>
-                <w:color w:val="1F3763" w:themeColor="accent5" w:themeTint="FF" w:themeShade="7F"/>
-                <w:sz w:val="22"/>
-                <w:szCs w:val="22"/>
-              </w:rPr>
-              <w:t>□</w:t>
-            </w:r>
-          </w:p>
-        </w:tc>
-        <w:tc>
-          <w:tcPr>
-            <w:cnfStyle w:val="000000000000" w:firstRow="0" w:lastRow="0" w:firstColumn="0" w:lastColumn="0" w:oddVBand="0" w:evenVBand="0" w:oddHBand="0" w:evenHBand="0" w:firstRowFirstColumn="0" w:firstRowLastColumn="0" w:lastRowFirstColumn="0" w:lastRowLastColumn="0"/>
-            <w:tcW w:w="2310" w:type="dxa"/>
-            <w:tcMar/>
-            <w:vAlign w:val="center"/>
-          </w:tcPr>
-          <w:p w14:noSpellErr="1">
-            <w:pPr>
-              <w:jc w:val="center"/>
-            </w:pPr>
-            <w:r>
-              <w:rPr>
-                <w:rFonts w:ascii="Calibri Light" w:hAnsi="Calibri Light" w:eastAsia="Calibri Light" w:cs="Calibri Light"/>
-                <w:color w:val="6FAC47"/>
-                <w:sz w:val="22"/>
-                <w:szCs w:val="22"/>
-              </w:rPr>
-              <w:t>✓</w:t>
-            </w:r>
-          </w:p>
-        </w:tc>
-      </w:tr>
-      <w:tr>
-        <w:tc>
-          <w:tcPr>
-            <w:cnfStyle w:val="001000000000" w:firstRow="0" w:lastRow="0" w:firstColumn="1" w:lastColumn="0" w:oddVBand="0" w:evenVBand="0" w:oddHBand="0" w:evenHBand="0" w:firstRowFirstColumn="0" w:firstRowLastColumn="0" w:lastRowFirstColumn="0" w:lastRowLastColumn="0"/>
-            <w:tcW w:w="4065" w:type="dxa"/>
-            <w:tcMar/>
-          </w:tcPr>
-          <w:p w14:noSpellErr="1">
-            <w:pPr>
-              <w:pStyle w:val="Normal"/>
-            </w:pPr>
-            <w:r>
-              <w:rPr>
-                <w:rFonts w:ascii="Calibri Light" w:hAnsi="Calibri Light" w:eastAsia="Calibri Light" w:cs="Calibri Light"/>
-              </w:rPr>
-              <w:t>MEAN Stack</w:t>
-            </w:r>
-          </w:p>
-        </w:tc>
-        <w:tc>
-          <w:tcPr>
-            <w:cnfStyle w:val="000000000000" w:firstRow="0" w:lastRow="0" w:firstColumn="0" w:lastColumn="0" w:oddVBand="0" w:evenVBand="0" w:oddHBand="0" w:evenHBand="0" w:firstRowFirstColumn="0" w:firstRowLastColumn="0" w:lastRowFirstColumn="0" w:lastRowLastColumn="0"/>
-            <w:tcW w:w="3060" w:type="dxa"/>
-            <w:tcMar/>
-            <w:vAlign w:val="center"/>
-          </w:tcPr>
-          <w:p w14:noSpellErr="1">
-            <w:pPr>
-              <w:jc w:val="center"/>
-            </w:pPr>
-            <w:r>
-              <w:rPr>
-                <w:rFonts w:ascii="Calibri Light" w:hAnsi="Calibri Light" w:eastAsia="Calibri Light" w:cs="Calibri Light"/>
-                <w:color w:val="1F3763" w:themeColor="accent5" w:themeTint="FF" w:themeShade="7F"/>
-                <w:sz w:val="22"/>
-                <w:szCs w:val="22"/>
-              </w:rPr>
-              <w:t>▣</w:t>
-            </w:r>
-            <w:r>
-              <w:rPr>
-                <w:rFonts w:ascii="Calibri Light" w:hAnsi="Calibri Light" w:eastAsia="Calibri Light" w:cs="Calibri Light"/>
-                <w:color w:val="1F3763" w:themeColor="accent5" w:themeTint="FF" w:themeShade="7F"/>
-                <w:sz w:val="22"/>
-                <w:szCs w:val="22"/>
-              </w:rPr>
-              <w:t>▣</w:t>
-            </w:r>
-            <w:r>
-              <w:rPr>
-                <w:rFonts w:ascii="Calibri Light" w:hAnsi="Calibri Light" w:eastAsia="Calibri Light" w:cs="Calibri Light"/>
-                <w:color w:val="1F3763" w:themeColor="accent5" w:themeTint="FF" w:themeShade="7F"/>
-                <w:sz w:val="22"/>
-                <w:szCs w:val="22"/>
-              </w:rPr>
-              <w:t>▣</w:t>
-            </w:r>
-            <w:r>
-              <w:rPr>
-                <w:rFonts w:ascii="Calibri Light" w:hAnsi="Calibri Light" w:eastAsia="Calibri Light" w:cs="Calibri Light"/>
-                <w:color w:val="1F3763" w:themeColor="accent5" w:themeTint="FF" w:themeShade="7F"/>
-                <w:sz w:val="22"/>
-                <w:szCs w:val="22"/>
-              </w:rPr>
-              <w:t>□</w:t>
-            </w:r>
-            <w:r>
-              <w:rPr>
-                <w:rFonts w:ascii="Calibri Light" w:hAnsi="Calibri Light" w:eastAsia="Calibri Light" w:cs="Calibri Light"/>
-                <w:color w:val="1F3763" w:themeColor="accent5" w:themeTint="FF" w:themeShade="7F"/>
-                <w:sz w:val="22"/>
-                <w:szCs w:val="22"/>
-              </w:rPr>
-              <w:t>□</w:t>
-            </w:r>
-          </w:p>
-        </w:tc>
-        <w:tc>
-          <w:tcPr>
-            <w:cnfStyle w:val="000000000000" w:firstRow="0" w:lastRow="0" w:firstColumn="0" w:lastColumn="0" w:oddVBand="0" w:evenVBand="0" w:oddHBand="0" w:evenHBand="0" w:firstRowFirstColumn="0" w:firstRowLastColumn="0" w:lastRowFirstColumn="0" w:lastRowLastColumn="0"/>
-            <w:tcW w:w="2310" w:type="dxa"/>
-            <w:tcMar/>
-            <w:vAlign w:val="center"/>
-          </w:tcPr>
-          <w:p>
-            <w:pPr>
-              <w:jc w:val="center"/>
-            </w:pPr>
-            <w:r>
-              <w:rPr>
-                <w:rFonts w:ascii="Calibri Light" w:hAnsi="Calibri Light" w:eastAsia="Calibri Light" w:cs="Calibri Light"/>
-                <w:color w:val="6FAC47"/>
-                <w:sz w:val="22"/>
-                <w:szCs w:val="22"/>
-              </w:rPr>
-              <w:t>✓</w:t>
+                <w:color w:val="000000" w:themeColor="text1" w:themeTint="FF" w:themeShade="FF"/>
+                <w:sz w:val="22"/>
+                <w:szCs w:val="22"/>
+              </w:rPr>
+              <w:t>In Progress</w:t>
             </w:r>
           </w:p>
         </w:tc>

</xml_diff>